<commit_message>
updated LODESTAR and lit review
</commit_message>
<xml_diff>
--- a/figures/4_LODESTAR/FlowCHart.docx
+++ b/figures/4_LODESTAR/FlowCHart.docx
@@ -8,7 +8,6 @@
           <w:rFonts w:ascii="Times New Roman" w:hAnsi="Times New Roman" w:cs="Times New Roman"/>
         </w:rPr>
       </w:pPr>
-      <w:bookmarkStart w:id="0" w:name="_GoBack"/>
       <w:r>
         <w:rPr>
           <w:rFonts w:ascii="Times New Roman" w:hAnsi="Times New Roman" w:cs="Times New Roman"/>
@@ -350,6 +349,14 @@
                                 </w:rPr>
                                 <w:t>Aerodynamic Database</w:t>
                               </w:r>
+                              <w:r>
+                                <w:rPr>
+                                  <w:rFonts w:eastAsia="Calibri"/>
+                                  <w:sz w:val="22"/>
+                                  <w:szCs w:val="22"/>
+                                </w:rPr>
+                                <w:t>s</w:t>
+                              </w:r>
                             </w:p>
                             <w:p>
                               <w:pPr>
@@ -419,6 +426,14 @@
                                   <w:szCs w:val="22"/>
                                 </w:rPr>
                                 <w:t>Vehicle Model</w:t>
+                              </w:r>
+                              <w:r>
+                                <w:rPr>
+                                  <w:rFonts w:eastAsia="Calibri"/>
+                                  <w:sz w:val="22"/>
+                                  <w:szCs w:val="22"/>
+                                </w:rPr>
+                                <w:t>s</w:t>
                               </w:r>
                             </w:p>
                             <w:p>
@@ -513,77 +528,6 @@
                         </wps:bodyPr>
                       </wps:wsp>
                       <wps:wsp>
-                        <wps:cNvPr id="22" name="Text Box 2"/>
-                        <wps:cNvSpPr txBox="1">
-                          <a:spLocks noChangeArrowheads="1"/>
-                        </wps:cNvSpPr>
-                        <wps:spPr bwMode="auto">
-                          <a:xfrm>
-                            <a:off x="3253527" y="2569759"/>
-                            <a:ext cx="1097180" cy="603407"/>
-                          </a:xfrm>
-                          <a:prstGeom prst="rect">
-                            <a:avLst/>
-                          </a:prstGeom>
-                          <a:ln>
-                            <a:solidFill>
-                              <a:schemeClr val="tx1"/>
-                            </a:solidFill>
-                            <a:headEnd/>
-                            <a:tailEnd/>
-                          </a:ln>
-                        </wps:spPr>
-                        <wps:style>
-                          <a:lnRef idx="1">
-                            <a:schemeClr val="accent3"/>
-                          </a:lnRef>
-                          <a:fillRef idx="2">
-                            <a:schemeClr val="accent3"/>
-                          </a:fillRef>
-                          <a:effectRef idx="1">
-                            <a:schemeClr val="accent3"/>
-                          </a:effectRef>
-                          <a:fontRef idx="minor">
-                            <a:schemeClr val="dk1"/>
-                          </a:fontRef>
-                        </wps:style>
-                        <wps:txbx>
-                          <w:txbxContent>
-                            <w:p>
-                              <w:pPr>
-                                <w:pStyle w:val="NormalWeb"/>
-                                <w:spacing w:before="0" w:beforeAutospacing="0" w:after="160" w:afterAutospacing="0" w:line="254" w:lineRule="auto"/>
-                                <w:jc w:val="center"/>
-                                <w:rPr>
-                                  <w:rFonts w:eastAsia="Calibri"/>
-                                  <w:sz w:val="22"/>
-                                  <w:szCs w:val="22"/>
-                                </w:rPr>
-                              </w:pPr>
-                              <w:r>
-                                <w:rPr>
-                                  <w:rFonts w:eastAsia="Calibri"/>
-                                  <w:sz w:val="22"/>
-                                  <w:szCs w:val="22"/>
-                                </w:rPr>
-                                <w:t xml:space="preserve">Third Stage </w:t>
-                              </w:r>
-                              <w:r>
-                                <w:rPr>
-                                  <w:rFonts w:eastAsia="Calibri"/>
-                                  <w:sz w:val="22"/>
-                                  <w:szCs w:val="22"/>
-                                </w:rPr>
-                                <w:t>Simulation</w:t>
-                              </w:r>
-                            </w:p>
-                          </w:txbxContent>
-                        </wps:txbx>
-                        <wps:bodyPr rot="0" vert="horz" wrap="square" lIns="91440" tIns="45720" rIns="91440" bIns="45720" anchor="b" anchorCtr="0">
-                          <a:noAutofit/>
-                        </wps:bodyPr>
-                      </wps:wsp>
-                      <wps:wsp>
                         <wps:cNvPr id="14" name="Straight Arrow Connector 14"/>
                         <wps:cNvCnPr>
                           <a:stCxn id="21" idx="1"/>
@@ -837,8 +781,8 @@
                         <wps:cNvSpPr txBox="1"/>
                         <wps:spPr>
                           <a:xfrm>
-                            <a:off x="4159986" y="3792855"/>
-                            <a:ext cx="1240155" cy="270510"/>
+                            <a:off x="4303376" y="3781805"/>
+                            <a:ext cx="855980" cy="540319"/>
                           </a:xfrm>
                           <a:prstGeom prst="rect">
                             <a:avLst/>
@@ -868,9 +812,12 @@
                             <w:p>
                               <w:pPr>
                                 <w:pStyle w:val="NormalWeb"/>
-                                <w:spacing w:before="0" w:beforeAutospacing="0" w:after="160" w:afterAutospacing="0" w:line="256" w:lineRule="auto"/>
-                                <w:rPr>
-                                  <w:sz w:val="20"/>
+                                <w:spacing w:before="0" w:beforeAutospacing="0" w:after="40" w:afterAutospacing="0" w:line="257" w:lineRule="auto"/>
+                                <w:jc w:val="center"/>
+                                <w:rPr>
+                                  <w:rFonts w:eastAsia="Calibri"/>
+                                  <w:sz w:val="18"/>
+                                  <w:szCs w:val="22"/>
                                 </w:rPr>
                               </w:pPr>
                               <w:r>
@@ -879,7 +826,25 @@
                                   <w:sz w:val="18"/>
                                   <w:szCs w:val="22"/>
                                 </w:rPr>
-                                <w:t>Vehicle Aerodynamics</w:t>
+                                <w:t>Vehicle</w:t>
+                              </w:r>
+                            </w:p>
+                            <w:p>
+                              <w:pPr>
+                                <w:pStyle w:val="NormalWeb"/>
+                                <w:spacing w:before="0" w:beforeAutospacing="0" w:after="40" w:afterAutospacing="0" w:line="257" w:lineRule="auto"/>
+                                <w:jc w:val="center"/>
+                                <w:rPr>
+                                  <w:sz w:val="20"/>
+                                </w:rPr>
+                              </w:pPr>
+                              <w:r>
+                                <w:rPr>
+                                  <w:rFonts w:eastAsia="Calibri"/>
+                                  <w:sz w:val="18"/>
+                                  <w:szCs w:val="22"/>
+                                </w:rPr>
+                                <w:t>Aerodynamics</w:t>
                               </w:r>
                             </w:p>
                           </w:txbxContent>
@@ -896,8 +861,8 @@
                         <wps:cNvSpPr txBox="1"/>
                         <wps:spPr>
                           <a:xfrm>
-                            <a:off x="4301750" y="4285320"/>
-                            <a:ext cx="1036955" cy="270510"/>
+                            <a:off x="4409065" y="4333174"/>
+                            <a:ext cx="685165" cy="565776"/>
                           </a:xfrm>
                           <a:prstGeom prst="rect">
                             <a:avLst/>
@@ -927,7 +892,13 @@
                             <w:p>
                               <w:pPr>
                                 <w:pStyle w:val="NormalWeb"/>
-                                <w:spacing w:before="0" w:beforeAutospacing="0" w:after="160" w:afterAutospacing="0" w:line="256" w:lineRule="auto"/>
+                                <w:spacing w:before="0" w:beforeAutospacing="0" w:after="40" w:afterAutospacing="0" w:line="257" w:lineRule="auto"/>
+                                <w:jc w:val="center"/>
+                                <w:rPr>
+                                  <w:rFonts w:eastAsia="Calibri"/>
+                                  <w:sz w:val="18"/>
+                                  <w:szCs w:val="18"/>
+                                </w:rPr>
                               </w:pPr>
                               <w:r>
                                 <w:rPr>
@@ -935,8 +906,15 @@
                                   <w:sz w:val="18"/>
                                   <w:szCs w:val="18"/>
                                 </w:rPr>
-                                <w:t xml:space="preserve">Vehicle </w:t>
+                                <w:t>Propulsion</w:t>
                               </w:r>
+                            </w:p>
+                            <w:p>
+                              <w:pPr>
+                                <w:pStyle w:val="NormalWeb"/>
+                                <w:spacing w:before="0" w:beforeAutospacing="0" w:after="40" w:afterAutospacing="0" w:line="257" w:lineRule="auto"/>
+                                <w:jc w:val="center"/>
+                              </w:pPr>
                               <w:r>
                                 <w:rPr>
                                   <w:rFonts w:eastAsia="Calibri"/>
@@ -1072,8 +1050,8 @@
                         <wps:cNvSpPr txBox="1"/>
                         <wps:spPr>
                           <a:xfrm>
-                            <a:off x="4904767" y="3191510"/>
-                            <a:ext cx="1398905" cy="269875"/>
+                            <a:off x="4819473" y="3214314"/>
+                            <a:ext cx="811530" cy="522041"/>
                           </a:xfrm>
                           <a:prstGeom prst="rect">
                             <a:avLst/>
@@ -1103,7 +1081,12 @@
                             <w:p>
                               <w:pPr>
                                 <w:pStyle w:val="NormalWeb"/>
-                                <w:spacing w:before="0" w:beforeAutospacing="0" w:after="160" w:afterAutospacing="0" w:line="254" w:lineRule="auto"/>
+                                <w:spacing w:before="0" w:beforeAutospacing="0" w:after="40" w:afterAutospacing="0"/>
+                                <w:rPr>
+                                  <w:rFonts w:eastAsia="Calibri"/>
+                                  <w:sz w:val="18"/>
+                                  <w:szCs w:val="18"/>
+                                </w:rPr>
                               </w:pPr>
                               <w:r>
                                 <w:rPr>
@@ -1111,7 +1094,21 @@
                                   <w:sz w:val="18"/>
                                   <w:szCs w:val="18"/>
                                 </w:rPr>
-                                <w:t>Aerodynamic Coefficients</w:t>
+                                <w:t xml:space="preserve">Aerodynamic </w:t>
+                              </w:r>
+                            </w:p>
+                            <w:p>
+                              <w:pPr>
+                                <w:pStyle w:val="NormalWeb"/>
+                                <w:spacing w:before="0" w:beforeAutospacing="0" w:after="40" w:afterAutospacing="0"/>
+                              </w:pPr>
+                              <w:r>
+                                <w:rPr>
+                                  <w:rFonts w:eastAsia="Calibri"/>
+                                  <w:sz w:val="18"/>
+                                  <w:szCs w:val="18"/>
+                                </w:rPr>
+                                <w:t>Coefficients</w:t>
                               </w:r>
                             </w:p>
                           </w:txbxContent>
@@ -1128,7 +1125,7 @@
                         <wps:cNvSpPr txBox="1"/>
                         <wps:spPr>
                           <a:xfrm>
-                            <a:off x="3332581" y="3173166"/>
+                            <a:off x="1458374" y="2673670"/>
                             <a:ext cx="827405" cy="270510"/>
                           </a:xfrm>
                           <a:prstGeom prst="rect">
@@ -1180,52 +1177,15 @@
                         </wps:bodyPr>
                       </wps:wsp>
                       <wps:wsp>
-                        <wps:cNvPr id="196" name="Straight Arrow Connector 196"/>
-                        <wps:cNvCnPr>
-                          <a:stCxn id="22" idx="2"/>
-                          <a:endCxn id="17" idx="0"/>
-                        </wps:cNvCnPr>
-                        <wps:spPr>
-                          <a:xfrm flipH="1">
-                            <a:off x="3798186" y="3173166"/>
-                            <a:ext cx="3931" cy="841631"/>
-                          </a:xfrm>
-                          <a:prstGeom prst="straightConnector1">
-                            <a:avLst/>
-                          </a:prstGeom>
-                          <a:ln>
-                            <a:solidFill>
-                              <a:schemeClr val="tx1"/>
-                            </a:solidFill>
-                            <a:tailEnd type="triangle"/>
-                          </a:ln>
-                        </wps:spPr>
-                        <wps:style>
-                          <a:lnRef idx="1">
-                            <a:schemeClr val="accent1"/>
-                          </a:lnRef>
-                          <a:fillRef idx="0">
-                            <a:schemeClr val="accent1"/>
-                          </a:fillRef>
-                          <a:effectRef idx="0">
-                            <a:schemeClr val="accent1"/>
-                          </a:effectRef>
-                          <a:fontRef idx="minor">
-                            <a:schemeClr val="tx1"/>
-                          </a:fontRef>
-                        </wps:style>
-                        <wps:bodyPr/>
-                      </wps:wsp>
-                      <wps:wsp>
                         <wps:cNvPr id="197" name="Elbow Connector 197"/>
                         <wps:cNvCnPr>
                           <a:stCxn id="15" idx="3"/>
-                          <a:endCxn id="22" idx="0"/>
+                          <a:endCxn id="17" idx="0"/>
                         </wps:cNvCnPr>
                         <wps:spPr>
                           <a:xfrm>
                             <a:off x="2412317" y="1971600"/>
-                            <a:ext cx="1389800" cy="598159"/>
+                            <a:ext cx="1385869" cy="2043197"/>
                           </a:xfrm>
                           <a:prstGeom prst="bentConnector2">
                             <a:avLst/>
@@ -1291,163 +1251,6 @@
                         <wps:bodyPr/>
                       </wps:wsp>
                       <wps:wsp>
-                        <wps:cNvPr id="199" name="Straight Arrow Connector 199"/>
-                        <wps:cNvCnPr>
-                          <a:stCxn id="15" idx="2"/>
-                          <a:endCxn id="18" idx="0"/>
-                        </wps:cNvCnPr>
-                        <wps:spPr>
-                          <a:xfrm>
-                            <a:off x="1862169" y="2220249"/>
-                            <a:ext cx="5531" cy="1796321"/>
-                          </a:xfrm>
-                          <a:prstGeom prst="straightConnector1">
-                            <a:avLst/>
-                          </a:prstGeom>
-                          <a:ln>
-                            <a:solidFill>
-                              <a:schemeClr val="tx1"/>
-                            </a:solidFill>
-                            <a:tailEnd type="triangle"/>
-                          </a:ln>
-                        </wps:spPr>
-                        <wps:style>
-                          <a:lnRef idx="1">
-                            <a:schemeClr val="accent1"/>
-                          </a:lnRef>
-                          <a:fillRef idx="0">
-                            <a:schemeClr val="accent1"/>
-                          </a:fillRef>
-                          <a:effectRef idx="0">
-                            <a:schemeClr val="accent1"/>
-                          </a:effectRef>
-                          <a:fontRef idx="minor">
-                            <a:schemeClr val="tx1"/>
-                          </a:fontRef>
-                        </wps:style>
-                        <wps:bodyPr/>
-                      </wps:wsp>
-                      <wps:wsp>
-                        <wps:cNvPr id="51" name="Text Box 194"/>
-                        <wps:cNvSpPr txBox="1"/>
-                        <wps:spPr>
-                          <a:xfrm>
-                            <a:off x="1399283" y="2220248"/>
-                            <a:ext cx="782955" cy="270510"/>
-                          </a:xfrm>
-                          <a:prstGeom prst="rect">
-                            <a:avLst/>
-                          </a:prstGeom>
-                          <a:noFill/>
-                          <a:ln w="6350">
-                            <a:noFill/>
-                          </a:ln>
-                          <a:effectLst/>
-                        </wps:spPr>
-                        <wps:style>
-                          <a:lnRef idx="0">
-                            <a:schemeClr val="accent1"/>
-                          </a:lnRef>
-                          <a:fillRef idx="0">
-                            <a:schemeClr val="accent1"/>
-                          </a:fillRef>
-                          <a:effectRef idx="0">
-                            <a:schemeClr val="accent1"/>
-                          </a:effectRef>
-                          <a:fontRef idx="minor">
-                            <a:schemeClr val="dk1"/>
-                          </a:fontRef>
-                        </wps:style>
-                        <wps:txbx>
-                          <w:txbxContent>
-                            <w:p>
-                              <w:pPr>
-                                <w:pStyle w:val="NormalWeb"/>
-                                <w:spacing w:before="0" w:beforeAutospacing="0" w:after="160" w:afterAutospacing="0" w:line="256" w:lineRule="auto"/>
-                              </w:pPr>
-                              <w:r>
-                                <w:rPr>
-                                  <w:rFonts w:eastAsia="Calibri"/>
-                                  <w:sz w:val="18"/>
-                                  <w:szCs w:val="18"/>
-                                </w:rPr>
-                                <w:t>Control</w:t>
-                              </w:r>
-                              <w:r>
-                                <w:rPr>
-                                  <w:rFonts w:eastAsia="Calibri"/>
-                                  <w:sz w:val="18"/>
-                                  <w:szCs w:val="18"/>
-                                </w:rPr>
-                                <w:t xml:space="preserve"> Data</w:t>
-                              </w:r>
-                            </w:p>
-                          </w:txbxContent>
-                        </wps:txbx>
-                        <wps:bodyPr rot="0" spcFirstLastPara="0" vert="horz" wrap="none" lIns="91440" tIns="45720" rIns="91440" bIns="45720" numCol="1" spcCol="0" rtlCol="0" fromWordArt="0" anchor="t" anchorCtr="0" forceAA="0" compatLnSpc="1">
-                          <a:prstTxWarp prst="textNoShape">
-                            <a:avLst/>
-                          </a:prstTxWarp>
-                          <a:noAutofit/>
-                        </wps:bodyPr>
-                      </wps:wsp>
-                      <wps:wsp>
-                        <wps:cNvPr id="53" name="Text Box 194"/>
-                        <wps:cNvSpPr txBox="1"/>
-                        <wps:spPr>
-                          <a:xfrm>
-                            <a:off x="2630337" y="4292305"/>
-                            <a:ext cx="399415" cy="269875"/>
-                          </a:xfrm>
-                          <a:prstGeom prst="rect">
-                            <a:avLst/>
-                          </a:prstGeom>
-                          <a:noFill/>
-                          <a:ln w="6350">
-                            <a:noFill/>
-                          </a:ln>
-                          <a:effectLst/>
-                        </wps:spPr>
-                        <wps:style>
-                          <a:lnRef idx="0">
-                            <a:schemeClr val="accent1"/>
-                          </a:lnRef>
-                          <a:fillRef idx="0">
-                            <a:schemeClr val="accent1"/>
-                          </a:fillRef>
-                          <a:effectRef idx="0">
-                            <a:schemeClr val="accent1"/>
-                          </a:effectRef>
-                          <a:fontRef idx="minor">
-                            <a:schemeClr val="dk1"/>
-                          </a:fontRef>
-                        </wps:style>
-                        <wps:txbx>
-                          <w:txbxContent>
-                            <w:p>
-                              <w:pPr>
-                                <w:pStyle w:val="NormalWeb"/>
-                                <w:spacing w:before="0" w:beforeAutospacing="0" w:after="160" w:afterAutospacing="0" w:line="254" w:lineRule="auto"/>
-                              </w:pPr>
-                              <w:r>
-                                <w:rPr>
-                                  <w:rFonts w:eastAsia="Calibri"/>
-                                  <w:sz w:val="18"/>
-                                  <w:szCs w:val="18"/>
-                                </w:rPr>
-                                <w:t>Cost</w:t>
-                              </w:r>
-                            </w:p>
-                          </w:txbxContent>
-                        </wps:txbx>
-                        <wps:bodyPr rot="0" spcFirstLastPara="0" vert="horz" wrap="none" lIns="91440" tIns="45720" rIns="91440" bIns="45720" numCol="1" spcCol="0" rtlCol="0" fromWordArt="0" anchor="t" anchorCtr="0" forceAA="0" compatLnSpc="1">
-                          <a:prstTxWarp prst="textNoShape">
-                            <a:avLst/>
-                          </a:prstTxWarp>
-                          <a:noAutofit/>
-                        </wps:bodyPr>
-                      </wps:wsp>
-                      <wps:wsp>
                         <wps:cNvPr id="200" name="Elbow Connector 200"/>
                         <wps:cNvCnPr>
                           <a:stCxn id="18" idx="1"/>
@@ -1487,83 +1290,6 @@
                         <wps:bodyPr/>
                       </wps:wsp>
                       <wps:wsp>
-                        <wps:cNvPr id="55" name="Text Box 194"/>
-                        <wps:cNvSpPr txBox="1"/>
-                        <wps:spPr>
-                          <a:xfrm>
-                            <a:off x="339725" y="2839634"/>
-                            <a:ext cx="716280" cy="697230"/>
-                          </a:xfrm>
-                          <a:prstGeom prst="rect">
-                            <a:avLst/>
-                          </a:prstGeom>
-                          <a:noFill/>
-                          <a:ln w="6350">
-                            <a:noFill/>
-                          </a:ln>
-                          <a:effectLst/>
-                        </wps:spPr>
-                        <wps:style>
-                          <a:lnRef idx="0">
-                            <a:schemeClr val="accent1"/>
-                          </a:lnRef>
-                          <a:fillRef idx="0">
-                            <a:schemeClr val="accent1"/>
-                          </a:fillRef>
-                          <a:effectRef idx="0">
-                            <a:schemeClr val="accent1"/>
-                          </a:effectRef>
-                          <a:fontRef idx="minor">
-                            <a:schemeClr val="dk1"/>
-                          </a:fontRef>
-                        </wps:style>
-                        <wps:txbx>
-                          <w:txbxContent>
-                            <w:p>
-                              <w:pPr>
-                                <w:pStyle w:val="NormalWeb"/>
-                                <w:spacing w:before="0" w:beforeAutospacing="0" w:after="160" w:afterAutospacing="0" w:line="254" w:lineRule="auto"/>
-                                <w:jc w:val="center"/>
-                                <w:rPr>
-                                  <w:rFonts w:eastAsia="Calibri"/>
-                                  <w:sz w:val="18"/>
-                                  <w:szCs w:val="18"/>
-                                </w:rPr>
-                              </w:pPr>
-                              <w:r>
-                                <w:rPr>
-                                  <w:rFonts w:eastAsia="Calibri"/>
-                                  <w:sz w:val="18"/>
-                                  <w:szCs w:val="18"/>
-                                </w:rPr>
-                                <w:t xml:space="preserve">Trajectory </w:t>
-                              </w:r>
-                            </w:p>
-                            <w:p>
-                              <w:pPr>
-                                <w:pStyle w:val="NormalWeb"/>
-                                <w:spacing w:before="0" w:beforeAutospacing="0" w:after="160" w:afterAutospacing="0" w:line="254" w:lineRule="auto"/>
-                                <w:jc w:val="center"/>
-                              </w:pPr>
-                              <w:r>
-                                <w:rPr>
-                                  <w:rFonts w:eastAsia="Calibri"/>
-                                  <w:sz w:val="18"/>
-                                  <w:szCs w:val="18"/>
-                                </w:rPr>
-                                <w:t>Derivatives</w:t>
-                              </w:r>
-                            </w:p>
-                          </w:txbxContent>
-                        </wps:txbx>
-                        <wps:bodyPr rot="0" spcFirstLastPara="0" vert="horz" wrap="none" lIns="91440" tIns="45720" rIns="91440" bIns="45720" numCol="1" spcCol="0" rtlCol="0" fromWordArt="0" anchor="t" anchorCtr="0" forceAA="0" compatLnSpc="1">
-                          <a:prstTxWarp prst="textNoShape">
-                            <a:avLst/>
-                          </a:prstTxWarp>
-                          <a:noAutofit/>
-                        </wps:bodyPr>
-                      </wps:wsp>
-                      <wps:wsp>
                         <wps:cNvPr id="32" name="Text Box 194"/>
                         <wps:cNvSpPr txBox="1"/>
                         <wps:spPr>
@@ -1620,12 +1346,12 @@
                         </wps:bodyPr>
                       </wps:wsp>
                       <wps:wsp>
-                        <wps:cNvPr id="34" name="Text Box 194"/>
+                        <wps:cNvPr id="35" name="Text Box 194"/>
                         <wps:cNvSpPr txBox="1"/>
                         <wps:spPr>
                           <a:xfrm>
-                            <a:off x="4382457" y="4570730"/>
-                            <a:ext cx="656590" cy="269875"/>
+                            <a:off x="2503133" y="3792855"/>
+                            <a:ext cx="697230" cy="565980"/>
                           </a:xfrm>
                           <a:prstGeom prst="rect">
                             <a:avLst/>
@@ -1655,7 +1381,12 @@
                             <w:p>
                               <w:pPr>
                                 <w:pStyle w:val="NormalWeb"/>
-                                <w:spacing w:before="0" w:beforeAutospacing="0" w:after="160" w:afterAutospacing="0" w:line="252" w:lineRule="auto"/>
+                                <w:spacing w:before="0" w:beforeAutospacing="0" w:after="40" w:afterAutospacing="0" w:line="252" w:lineRule="auto"/>
+                                <w:rPr>
+                                  <w:rFonts w:eastAsia="Calibri"/>
+                                  <w:sz w:val="18"/>
+                                  <w:szCs w:val="18"/>
+                                </w:rPr>
                               </w:pPr>
                               <w:r>
                                 <w:rPr>
@@ -1663,55 +1394,13 @@
                                   <w:sz w:val="18"/>
                                   <w:szCs w:val="18"/>
                                 </w:rPr>
-                                <w:t>Fuel Flow</w:t>
+                                <w:t xml:space="preserve">Trajectory </w:t>
                               </w:r>
                             </w:p>
-                          </w:txbxContent>
-                        </wps:txbx>
-                        <wps:bodyPr rot="0" spcFirstLastPara="0" vert="horz" wrap="none" lIns="91440" tIns="45720" rIns="91440" bIns="45720" numCol="1" spcCol="0" rtlCol="0" fromWordArt="0" anchor="t" anchorCtr="0" forceAA="0" compatLnSpc="1">
-                          <a:prstTxWarp prst="textNoShape">
-                            <a:avLst/>
-                          </a:prstTxWarp>
-                          <a:noAutofit/>
-                        </wps:bodyPr>
-                      </wps:wsp>
-                      <wps:wsp>
-                        <wps:cNvPr id="35" name="Text Box 194"/>
-                        <wps:cNvSpPr txBox="1"/>
-                        <wps:spPr>
-                          <a:xfrm>
-                            <a:off x="2484083" y="3996055"/>
-                            <a:ext cx="710565" cy="269875"/>
-                          </a:xfrm>
-                          <a:prstGeom prst="rect">
-                            <a:avLst/>
-                          </a:prstGeom>
-                          <a:noFill/>
-                          <a:ln w="6350">
-                            <a:noFill/>
-                          </a:ln>
-                          <a:effectLst/>
-                        </wps:spPr>
-                        <wps:style>
-                          <a:lnRef idx="0">
-                            <a:schemeClr val="accent1"/>
-                          </a:lnRef>
-                          <a:fillRef idx="0">
-                            <a:schemeClr val="accent1"/>
-                          </a:fillRef>
-                          <a:effectRef idx="0">
-                            <a:schemeClr val="accent1"/>
-                          </a:effectRef>
-                          <a:fontRef idx="minor">
-                            <a:schemeClr val="dk1"/>
-                          </a:fontRef>
-                        </wps:style>
-                        <wps:txbx>
-                          <w:txbxContent>
                             <w:p>
                               <w:pPr>
                                 <w:pStyle w:val="NormalWeb"/>
-                                <w:spacing w:before="0" w:beforeAutospacing="0" w:after="160" w:afterAutospacing="0" w:line="252" w:lineRule="auto"/>
+                                <w:spacing w:before="0" w:beforeAutospacing="0" w:after="40" w:afterAutospacing="0" w:line="252" w:lineRule="auto"/>
                               </w:pPr>
                               <w:r>
                                 <w:rPr>
@@ -1719,7 +1408,7 @@
                                   <w:sz w:val="18"/>
                                   <w:szCs w:val="18"/>
                                 </w:rPr>
-                                <w:t>Constraints</w:t>
+                                <w:t>Parameters</w:t>
                               </w:r>
                             </w:p>
                           </w:txbxContent>
@@ -1897,8 +1586,8 @@
                         <wps:cNvSpPr txBox="1"/>
                         <wps:spPr>
                           <a:xfrm>
-                            <a:off x="6609428" y="3191510"/>
-                            <a:ext cx="1281430" cy="269875"/>
+                            <a:off x="6609428" y="3191509"/>
+                            <a:ext cx="751205" cy="544845"/>
                           </a:xfrm>
                           <a:prstGeom prst="rect">
                             <a:avLst/>
@@ -1928,7 +1617,12 @@
                             <w:p>
                               <w:pPr>
                                 <w:pStyle w:val="NormalWeb"/>
-                                <w:spacing w:before="0" w:beforeAutospacing="0" w:after="160" w:afterAutospacing="0" w:line="252" w:lineRule="auto"/>
+                                <w:spacing w:before="0" w:beforeAutospacing="0" w:after="40" w:afterAutospacing="0" w:line="252" w:lineRule="auto"/>
+                                <w:rPr>
+                                  <w:rFonts w:eastAsia="Calibri"/>
+                                  <w:sz w:val="18"/>
+                                  <w:szCs w:val="18"/>
+                                </w:rPr>
                               </w:pPr>
                               <w:r>
                                 <w:rPr>
@@ -1936,7 +1630,21 @@
                                   <w:sz w:val="18"/>
                                   <w:szCs w:val="18"/>
                                 </w:rPr>
-                                <w:t>Engine Inlet Conditions</w:t>
+                                <w:t xml:space="preserve">Engine Inlet </w:t>
+                              </w:r>
+                            </w:p>
+                            <w:p>
+                              <w:pPr>
+                                <w:pStyle w:val="NormalWeb"/>
+                                <w:spacing w:before="0" w:beforeAutospacing="0" w:after="40" w:afterAutospacing="0" w:line="252" w:lineRule="auto"/>
+                              </w:pPr>
+                              <w:r>
+                                <w:rPr>
+                                  <w:rFonts w:eastAsia="Calibri"/>
+                                  <w:sz w:val="18"/>
+                                  <w:szCs w:val="18"/>
+                                </w:rPr>
+                                <w:t>Conditions</w:t>
                               </w:r>
                             </w:p>
                           </w:txbxContent>
@@ -2251,6 +1959,211 @@
                           <a:noAutofit/>
                         </wps:bodyPr>
                       </wps:wsp>
+                      <wps:wsp>
+                        <wps:cNvPr id="52" name="Text Box 2"/>
+                        <wps:cNvSpPr txBox="1">
+                          <a:spLocks noChangeArrowheads="1"/>
+                        </wps:cNvSpPr>
+                        <wps:spPr bwMode="auto">
+                          <a:xfrm>
+                            <a:off x="2237819" y="2541905"/>
+                            <a:ext cx="1096645" cy="774700"/>
+                          </a:xfrm>
+                          <a:prstGeom prst="rect">
+                            <a:avLst/>
+                          </a:prstGeom>
+                          <a:ln>
+                            <a:solidFill>
+                              <a:schemeClr val="tx1"/>
+                            </a:solidFill>
+                            <a:headEnd/>
+                            <a:tailEnd/>
+                          </a:ln>
+                        </wps:spPr>
+                        <wps:style>
+                          <a:lnRef idx="1">
+                            <a:schemeClr val="accent3"/>
+                          </a:lnRef>
+                          <a:fillRef idx="2">
+                            <a:schemeClr val="accent3"/>
+                          </a:fillRef>
+                          <a:effectRef idx="1">
+                            <a:schemeClr val="accent3"/>
+                          </a:effectRef>
+                          <a:fontRef idx="minor">
+                            <a:schemeClr val="dk1"/>
+                          </a:fontRef>
+                        </wps:style>
+                        <wps:txbx>
+                          <w:txbxContent>
+                            <w:p>
+                              <w:pPr>
+                                <w:pStyle w:val="NormalWeb"/>
+                                <w:spacing w:before="0" w:beforeAutospacing="0" w:after="160" w:afterAutospacing="0" w:line="252" w:lineRule="auto"/>
+                                <w:jc w:val="center"/>
+                              </w:pPr>
+                              <w:r>
+                                <w:rPr>
+                                  <w:rFonts w:eastAsia="Calibri"/>
+                                  <w:sz w:val="22"/>
+                                  <w:szCs w:val="22"/>
+                                </w:rPr>
+                                <w:t>Third Stage Unpowered Ascent Simulation</w:t>
+                              </w:r>
+                            </w:p>
+                          </w:txbxContent>
+                        </wps:txbx>
+                        <wps:bodyPr rot="0" vert="horz" wrap="square" lIns="91440" tIns="45720" rIns="91440" bIns="45720" anchor="b" anchorCtr="0">
+                          <a:noAutofit/>
+                        </wps:bodyPr>
+                      </wps:wsp>
+                      <wps:wsp>
+                        <wps:cNvPr id="57" name="Text Box 194"/>
+                        <wps:cNvSpPr txBox="1"/>
+                        <wps:spPr>
+                          <a:xfrm>
+                            <a:off x="2484083" y="4333174"/>
+                            <a:ext cx="716280" cy="697230"/>
+                          </a:xfrm>
+                          <a:prstGeom prst="rect">
+                            <a:avLst/>
+                          </a:prstGeom>
+                          <a:noFill/>
+                          <a:ln w="6350">
+                            <a:noFill/>
+                          </a:ln>
+                          <a:effectLst/>
+                        </wps:spPr>
+                        <wps:style>
+                          <a:lnRef idx="0">
+                            <a:schemeClr val="accent1"/>
+                          </a:lnRef>
+                          <a:fillRef idx="0">
+                            <a:schemeClr val="accent1"/>
+                          </a:fillRef>
+                          <a:effectRef idx="0">
+                            <a:schemeClr val="accent1"/>
+                          </a:effectRef>
+                          <a:fontRef idx="minor">
+                            <a:schemeClr val="dk1"/>
+                          </a:fontRef>
+                        </wps:style>
+                        <wps:txbx>
+                          <w:txbxContent>
+                            <w:p>
+                              <w:pPr>
+                                <w:pStyle w:val="NormalWeb"/>
+                                <w:spacing w:before="0" w:beforeAutospacing="0" w:after="40" w:afterAutospacing="0" w:line="252" w:lineRule="auto"/>
+                                <w:jc w:val="center"/>
+                              </w:pPr>
+                              <w:r>
+                                <w:rPr>
+                                  <w:rFonts w:eastAsia="Calibri"/>
+                                  <w:sz w:val="18"/>
+                                  <w:szCs w:val="18"/>
+                                </w:rPr>
+                                <w:t>Motion</w:t>
+                              </w:r>
+                            </w:p>
+                            <w:p>
+                              <w:pPr>
+                                <w:pStyle w:val="NormalWeb"/>
+                                <w:spacing w:before="0" w:beforeAutospacing="0" w:after="40" w:afterAutospacing="0" w:line="252" w:lineRule="auto"/>
+                                <w:jc w:val="center"/>
+                              </w:pPr>
+                              <w:r>
+                                <w:rPr>
+                                  <w:rFonts w:eastAsia="Calibri"/>
+                                  <w:sz w:val="18"/>
+                                  <w:szCs w:val="18"/>
+                                </w:rPr>
+                                <w:t>Derivatives</w:t>
+                              </w:r>
+                            </w:p>
+                          </w:txbxContent>
+                        </wps:txbx>
+                        <wps:bodyPr rot="0" spcFirstLastPara="0" vert="horz" wrap="none" lIns="91440" tIns="45720" rIns="91440" bIns="45720" numCol="1" spcCol="0" rtlCol="0" fromWordArt="0" anchor="t" anchorCtr="0" forceAA="0" compatLnSpc="1">
+                          <a:prstTxWarp prst="textNoShape">
+                            <a:avLst/>
+                          </a:prstTxWarp>
+                          <a:noAutofit/>
+                        </wps:bodyPr>
+                      </wps:wsp>
+                      <wps:wsp>
+                        <wps:cNvPr id="59" name="Elbow Connector 59"/>
+                        <wps:cNvCnPr>
+                          <a:endCxn id="52" idx="0"/>
+                        </wps:cNvCnPr>
+                        <wps:spPr>
+                          <a:xfrm rot="16200000" flipH="1">
+                            <a:off x="2314077" y="2069840"/>
+                            <a:ext cx="570304" cy="373826"/>
+                          </a:xfrm>
+                          <a:prstGeom prst="bentConnector3">
+                            <a:avLst>
+                              <a:gd name="adj1" fmla="val -105"/>
+                            </a:avLst>
+                          </a:prstGeom>
+                          <a:ln>
+                            <a:solidFill>
+                              <a:schemeClr val="tx1"/>
+                            </a:solidFill>
+                            <a:tailEnd type="triangle"/>
+                          </a:ln>
+                        </wps:spPr>
+                        <wps:style>
+                          <a:lnRef idx="1">
+                            <a:schemeClr val="accent1"/>
+                          </a:lnRef>
+                          <a:fillRef idx="0">
+                            <a:schemeClr val="accent1"/>
+                          </a:fillRef>
+                          <a:effectRef idx="0">
+                            <a:schemeClr val="accent1"/>
+                          </a:effectRef>
+                          <a:fontRef idx="minor">
+                            <a:schemeClr val="tx1"/>
+                          </a:fontRef>
+                        </wps:style>
+                        <wps:bodyPr/>
+                      </wps:wsp>
+                      <wps:wsp>
+                        <wps:cNvPr id="60" name="Elbow Connector 60"/>
+                        <wps:cNvCnPr>
+                          <a:stCxn id="52" idx="1"/>
+                          <a:endCxn id="18" idx="0"/>
+                        </wps:cNvCnPr>
+                        <wps:spPr>
+                          <a:xfrm rot="10800000" flipV="1">
+                            <a:off x="1867701" y="2929254"/>
+                            <a:ext cx="370119" cy="1087315"/>
+                          </a:xfrm>
+                          <a:prstGeom prst="bentConnector2">
+                            <a:avLst/>
+                          </a:prstGeom>
+                          <a:ln>
+                            <a:solidFill>
+                              <a:schemeClr val="tx1"/>
+                            </a:solidFill>
+                            <a:tailEnd type="triangle"/>
+                          </a:ln>
+                        </wps:spPr>
+                        <wps:style>
+                          <a:lnRef idx="1">
+                            <a:schemeClr val="accent1"/>
+                          </a:lnRef>
+                          <a:fillRef idx="0">
+                            <a:schemeClr val="accent1"/>
+                          </a:fillRef>
+                          <a:effectRef idx="0">
+                            <a:schemeClr val="accent1"/>
+                          </a:effectRef>
+                          <a:fontRef idx="minor">
+                            <a:schemeClr val="tx1"/>
+                          </a:fontRef>
+                        </wps:style>
+                        <wps:bodyPr/>
+                      </wps:wsp>
                     </wpc:wpc>
                   </a:graphicData>
                 </a:graphic>
@@ -2259,7 +2172,7 @@
           </mc:Choice>
           <mc:Fallback>
             <w:pict>
-              <v:group w14:anchorId="78B469C8" id="Canvas 10" o:spid="_x0000_s1026" editas="canvas" style="width:697.5pt;height:510.5pt;mso-position-horizontal-relative:char;mso-position-vertical-relative:line" coordsize="88582,64833" o:gfxdata="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">
+              <v:group w14:anchorId="78B469C8" id="Canvas 10" o:spid="_x0000_s1026" editas="canvas" style="width:697.5pt;height:510.5pt;mso-position-horizontal-relative:char;mso-position-vertical-relative:line" coordsize="88582,64833" o:gfxdata="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">
                 <v:shapetype id="_x0000_t75" coordsize="21600,21600" o:spt="75" o:preferrelative="t" path="m@4@5l@4@11@9@11@9@5xe" filled="f" stroked="f">
                   <v:stroke joinstyle="miter"/>
                   <v:formulas>
@@ -2474,6 +2387,14 @@
                           </w:rPr>
                           <w:t>Aerodynamic Database</w:t>
                         </w:r>
+                        <w:r>
+                          <w:rPr>
+                            <w:rFonts w:eastAsia="Calibri"/>
+                            <w:sz w:val="22"/>
+                            <w:szCs w:val="22"/>
+                          </w:rPr>
+                          <w:t>s</w:t>
+                        </w:r>
                       </w:p>
                       <w:p>
                         <w:pPr>
@@ -2509,6 +2430,14 @@
                             <w:szCs w:val="22"/>
                           </w:rPr>
                           <w:t>Vehicle Model</w:t>
+                        </w:r>
+                        <w:r>
+                          <w:rPr>
+                            <w:rFonts w:eastAsia="Calibri"/>
+                            <w:sz w:val="22"/>
+                            <w:szCs w:val="22"/>
+                          </w:rPr>
+                          <w:t>s</w:t>
                         </w:r>
                       </w:p>
                       <w:p>
@@ -2565,54 +2494,17 @@
                     </w:txbxContent>
                   </v:textbox>
                 </v:shape>
-                <v:shape id="_x0000_s1034" type="#_x0000_t202" style="position:absolute;left:32535;top:25697;width:10972;height:6034;visibility:visible;mso-wrap-style:square;v-text-anchor:bottom" o:gfxdata="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" fillcolor="#c3c3c3 [2166]" strokecolor="black [3213]" strokeweight=".5pt">
-                  <v:fill color2="#b6b6b6 [2614]" rotate="t" colors="0 #d2d2d2;.5 #c8c8c8;1 silver" focus="100%" type="gradient">
-                    <o:fill v:ext="view" type="gradientUnscaled"/>
-                  </v:fill>
-                  <v:textbox>
-                    <w:txbxContent>
-                      <w:p>
-                        <w:pPr>
-                          <w:pStyle w:val="NormalWeb"/>
-                          <w:spacing w:before="0" w:beforeAutospacing="0" w:after="160" w:afterAutospacing="0" w:line="254" w:lineRule="auto"/>
-                          <w:jc w:val="center"/>
-                          <w:rPr>
-                            <w:rFonts w:eastAsia="Calibri"/>
-                            <w:sz w:val="22"/>
-                            <w:szCs w:val="22"/>
-                          </w:rPr>
-                        </w:pPr>
-                        <w:r>
-                          <w:rPr>
-                            <w:rFonts w:eastAsia="Calibri"/>
-                            <w:sz w:val="22"/>
-                            <w:szCs w:val="22"/>
-                          </w:rPr>
-                          <w:t xml:space="preserve">Third Stage </w:t>
-                        </w:r>
-                        <w:r>
-                          <w:rPr>
-                            <w:rFonts w:eastAsia="Calibri"/>
-                            <w:sz w:val="22"/>
-                            <w:szCs w:val="22"/>
-                          </w:rPr>
-                          <w:t>Simulation</w:t>
-                        </w:r>
-                      </w:p>
-                    </w:txbxContent>
-                  </v:textbox>
-                </v:shape>
                 <v:shapetype id="_x0000_t32" coordsize="21600,21600" o:spt="32" o:oned="t" path="m,l21600,21600e" filled="f">
                   <v:path arrowok="t" fillok="f" o:connecttype="none"/>
                   <o:lock v:ext="edit" shapetype="t"/>
                 </v:shapetype>
-                <v:shape id="Straight Arrow Connector 14" o:spid="_x0000_s1035" type="#_x0000_t32" style="position:absolute;left:61645;top:42371;width:6185;height:93;flip:x;visibility:visible;mso-wrap-style:square" o:connectortype="straight" o:gfxdata="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" strokecolor="black [3213]" strokeweight=".5pt">
+                <v:shape id="Straight Arrow Connector 14" o:spid="_x0000_s1034" type="#_x0000_t32" style="position:absolute;left:61645;top:42371;width:6185;height:93;flip:x;visibility:visible;mso-wrap-style:square" o:connectortype="straight" o:gfxdata="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" strokecolor="black [3213]" strokeweight=".5pt">
                   <v:stroke endarrow="block" joinstyle="miter"/>
                 </v:shape>
-                <v:shape id="Straight Arrow Connector 24" o:spid="_x0000_s1036" type="#_x0000_t32" style="position:absolute;left:43428;top:42455;width:7514;height:9;flip:x y;visibility:visible;mso-wrap-style:square" o:connectortype="straight" o:gfxdata="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" strokecolor="black [3213]" strokeweight=".5pt">
+                <v:shape id="Straight Arrow Connector 24" o:spid="_x0000_s1035" type="#_x0000_t32" style="position:absolute;left:43428;top:42455;width:7514;height:9;flip:x y;visibility:visible;mso-wrap-style:square" o:connectortype="straight" o:gfxdata="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" strokecolor="black [3213]" strokeweight=".5pt">
                   <v:stroke endarrow="block" joinstyle="miter"/>
                 </v:shape>
-                <v:shape id="Straight Arrow Connector 29" o:spid="_x0000_s1037" type="#_x0000_t32" style="position:absolute;left:56293;top:30199;width:17;height:9966;flip:x;visibility:visible;mso-wrap-style:square" o:connectortype="straight" o:gfxdata="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" strokecolor="black [3213]" strokeweight=".5pt">
+                <v:shape id="Straight Arrow Connector 29" o:spid="_x0000_s1036" type="#_x0000_t32" style="position:absolute;left:56293;top:30199;width:17;height:9966;flip:x;visibility:visible;mso-wrap-style:square" o:connectortype="straight" o:gfxdata="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" strokecolor="black [3213]" strokeweight=".5pt">
                   <v:stroke endarrow="block" joinstyle="miter"/>
                 </v:shape>
                 <v:shapetype id="_x0000_t33" coordsize="21600,21600" o:spt="33" o:oned="t" path="m,l21600,r,21600e" filled="f">
@@ -2620,13 +2512,13 @@
                   <v:path arrowok="t" fillok="f" o:connecttype="none"/>
                   <o:lock v:ext="edit" shapetype="t"/>
                 </v:shapetype>
-                <v:shape id="Elbow Connector 30" o:spid="_x0000_s1038" type="#_x0000_t33" style="position:absolute;left:24123;top:19716;width:49162;height:5518;visibility:visible;mso-wrap-style:square" o:connectortype="elbow" o:gfxdata="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" strokecolor="black [3213]" strokeweight=".5pt">
+                <v:shape id="Elbow Connector 30" o:spid="_x0000_s1037" type="#_x0000_t33" style="position:absolute;left:24123;top:19716;width:49162;height:5518;visibility:visible;mso-wrap-style:square" o:connectortype="elbow" o:gfxdata="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" strokecolor="black [3213]" strokeweight=".5pt">
                   <v:stroke endarrow="block"/>
                 </v:shape>
-                <v:shape id="Elbow Connector 31" o:spid="_x0000_s1039" type="#_x0000_t33" style="position:absolute;left:24123;top:19716;width:32187;height:5703;visibility:visible;mso-wrap-style:square" o:connectortype="elbow" o:gfxdata="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" strokecolor="black [3213]" strokeweight=".5pt">
+                <v:shape id="Elbow Connector 31" o:spid="_x0000_s1038" type="#_x0000_t33" style="position:absolute;left:24123;top:19716;width:32187;height:5703;visibility:visible;mso-wrap-style:square" o:connectortype="elbow" o:gfxdata="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" strokecolor="black [3213]" strokeweight=".5pt">
                   <v:stroke endarrow="block"/>
                 </v:shape>
-                <v:shape id="_x0000_s1040" type="#_x0000_t202" style="position:absolute;left:27260;top:17004;width:13926;height:2712;visibility:visible;mso-wrap-style:none;v-text-anchor:top" o:gfxdata="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" filled="f" stroked="f" strokeweight=".5pt">
+                <v:shape id="_x0000_s1039" type="#_x0000_t202" style="position:absolute;left:27260;top:17004;width:13926;height:2712;visibility:visible;mso-wrap-style:none;v-text-anchor:top" o:gfxdata="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" filled="f" stroked="f" strokeweight=".5pt">
                   <v:textbox>
                     <w:txbxContent>
                       <w:p>
@@ -2654,15 +2546,18 @@
                     </w:txbxContent>
                   </v:textbox>
                 </v:shape>
-                <v:shape id="_x0000_s1041" type="#_x0000_t202" style="position:absolute;left:41599;top:37928;width:12402;height:2705;visibility:visible;mso-wrap-style:none;v-text-anchor:top" o:gfxdata="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" filled="f" stroked="f" strokeweight=".5pt">
+                <v:shape id="_x0000_s1040" type="#_x0000_t202" style="position:absolute;left:43033;top:37818;width:8560;height:5403;visibility:visible;mso-wrap-style:none;v-text-anchor:top" o:gfxdata="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" filled="f" stroked="f" strokeweight=".5pt">
                   <v:textbox>
                     <w:txbxContent>
                       <w:p>
                         <w:pPr>
                           <w:pStyle w:val="NormalWeb"/>
-                          <w:spacing w:before="0" w:beforeAutospacing="0" w:after="160" w:afterAutospacing="0" w:line="256" w:lineRule="auto"/>
-                          <w:rPr>
-                            <w:sz w:val="20"/>
+                          <w:spacing w:before="0" w:beforeAutospacing="0" w:after="40" w:afterAutospacing="0" w:line="257" w:lineRule="auto"/>
+                          <w:jc w:val="center"/>
+                          <w:rPr>
+                            <w:rFonts w:eastAsia="Calibri"/>
+                            <w:sz w:val="18"/>
+                            <w:szCs w:val="22"/>
                           </w:rPr>
                         </w:pPr>
                         <w:r>
@@ -2671,13 +2566,72 @@
                             <w:sz w:val="18"/>
                             <w:szCs w:val="22"/>
                           </w:rPr>
-                          <w:t>Vehicle Aerodynamics</w:t>
+                          <w:t>Vehicle</w:t>
+                        </w:r>
+                      </w:p>
+                      <w:p>
+                        <w:pPr>
+                          <w:pStyle w:val="NormalWeb"/>
+                          <w:spacing w:before="0" w:beforeAutospacing="0" w:after="40" w:afterAutospacing="0" w:line="257" w:lineRule="auto"/>
+                          <w:jc w:val="center"/>
+                          <w:rPr>
+                            <w:sz w:val="20"/>
+                          </w:rPr>
+                        </w:pPr>
+                        <w:r>
+                          <w:rPr>
+                            <w:rFonts w:eastAsia="Calibri"/>
+                            <w:sz w:val="18"/>
+                            <w:szCs w:val="22"/>
+                          </w:rPr>
+                          <w:t>Aerodynamics</w:t>
                         </w:r>
                       </w:p>
                     </w:txbxContent>
                   </v:textbox>
                 </v:shape>
-                <v:shape id="_x0000_s1042" type="#_x0000_t202" style="position:absolute;left:43017;top:42853;width:10370;height:2705;visibility:visible;mso-wrap-style:none;v-text-anchor:top" o:gfxdata="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" filled="f" stroked="f" strokeweight=".5pt">
+                <v:shape id="_x0000_s1041" type="#_x0000_t202" style="position:absolute;left:44090;top:43331;width:6852;height:5658;visibility:visible;mso-wrap-style:none;v-text-anchor:top" o:gfxdata="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" filled="f" stroked="f" strokeweight=".5pt">
+                  <v:textbox>
+                    <w:txbxContent>
+                      <w:p>
+                        <w:pPr>
+                          <w:pStyle w:val="NormalWeb"/>
+                          <w:spacing w:before="0" w:beforeAutospacing="0" w:after="40" w:afterAutospacing="0" w:line="257" w:lineRule="auto"/>
+                          <w:jc w:val="center"/>
+                          <w:rPr>
+                            <w:rFonts w:eastAsia="Calibri"/>
+                            <w:sz w:val="18"/>
+                            <w:szCs w:val="18"/>
+                          </w:rPr>
+                        </w:pPr>
+                        <w:r>
+                          <w:rPr>
+                            <w:rFonts w:eastAsia="Calibri"/>
+                            <w:sz w:val="18"/>
+                            <w:szCs w:val="18"/>
+                          </w:rPr>
+                          <w:t>Propulsion</w:t>
+                        </w:r>
+                      </w:p>
+                      <w:p>
+                        <w:pPr>
+                          <w:pStyle w:val="NormalWeb"/>
+                          <w:spacing w:before="0" w:beforeAutospacing="0" w:after="40" w:afterAutospacing="0" w:line="257" w:lineRule="auto"/>
+                          <w:jc w:val="center"/>
+                        </w:pPr>
+                        <w:r>
+                          <w:rPr>
+                            <w:rFonts w:eastAsia="Calibri"/>
+                            <w:sz w:val="18"/>
+                            <w:szCs w:val="18"/>
+                          </w:rPr>
+                          <w:t>Properties</w:t>
+                        </w:r>
+                      </w:p>
+                    </w:txbxContent>
+                  </v:textbox>
+                </v:shape>
+                <v:shape id="_x0000_s1042" type="#_x0000_t202" style="position:absolute;left:62011;top:40057;width:4877;height:2705;visibility:visible;mso-wrap-style:none;v-text-anchor:top" o:gfxdata="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" filled="f" stroked="f" strokeweight=".5pt">
                   <v:textbox>
                     <w:txbxContent>
                       <w:p>
@@ -2691,21 +2645,72 @@
                             <w:sz w:val="18"/>
                             <w:szCs w:val="18"/>
                           </w:rPr>
-                          <w:t xml:space="preserve">Vehicle </w:t>
-                        </w:r>
-                        <w:r>
-                          <w:rPr>
-                            <w:rFonts w:eastAsia="Calibri"/>
-                            <w:sz w:val="18"/>
-                            <w:szCs w:val="18"/>
-                          </w:rPr>
-                          <w:t>Properties</w:t>
+                          <w:t>Thrust</w:t>
                         </w:r>
                       </w:p>
                     </w:txbxContent>
                   </v:textbox>
                 </v:shape>
-                <v:shape id="_x0000_s1043" type="#_x0000_t202" style="position:absolute;left:62011;top:40057;width:4877;height:2705;visibility:visible;mso-wrap-style:none;v-text-anchor:top" o:gfxdata="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" filled="f" stroked="f" strokeweight=".5pt">
+                <v:shape id="_x0000_s1043" type="#_x0000_t202" style="position:absolute;left:61264;top:43331;width:6566;height:2699;visibility:visible;mso-wrap-style:none;v-text-anchor:top" o:gfxdata="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" filled="f" stroked="f" strokeweight=".5pt">
+                  <v:textbox>
+                    <w:txbxContent>
+                      <w:p>
+                        <w:pPr>
+                          <w:pStyle w:val="NormalWeb"/>
+                          <w:spacing w:before="0" w:beforeAutospacing="0" w:after="160" w:afterAutospacing="0" w:line="254" w:lineRule="auto"/>
+                        </w:pPr>
+                        <w:r>
+                          <w:rPr>
+                            <w:rFonts w:eastAsia="Calibri"/>
+                            <w:sz w:val="18"/>
+                            <w:szCs w:val="18"/>
+                          </w:rPr>
+                          <w:t>Fuel Flow</w:t>
+                        </w:r>
+                      </w:p>
+                    </w:txbxContent>
+                  </v:textbox>
+                </v:shape>
+                <v:shape id="_x0000_s1044" type="#_x0000_t202" style="position:absolute;left:48194;top:32143;width:8116;height:5220;visibility:visible;mso-wrap-style:none;v-text-anchor:top" o:gfxdata="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" filled="f" stroked="f" strokeweight=".5pt">
+                  <v:textbox>
+                    <w:txbxContent>
+                      <w:p>
+                        <w:pPr>
+                          <w:pStyle w:val="NormalWeb"/>
+                          <w:spacing w:before="0" w:beforeAutospacing="0" w:after="40" w:afterAutospacing="0"/>
+                          <w:rPr>
+                            <w:rFonts w:eastAsia="Calibri"/>
+                            <w:sz w:val="18"/>
+                            <w:szCs w:val="18"/>
+                          </w:rPr>
+                        </w:pPr>
+                        <w:r>
+                          <w:rPr>
+                            <w:rFonts w:eastAsia="Calibri"/>
+                            <w:sz w:val="18"/>
+                            <w:szCs w:val="18"/>
+                          </w:rPr>
+                          <w:t xml:space="preserve">Aerodynamic </w:t>
+                        </w:r>
+                      </w:p>
+                      <w:p>
+                        <w:pPr>
+                          <w:pStyle w:val="NormalWeb"/>
+                          <w:spacing w:before="0" w:beforeAutospacing="0" w:after="40" w:afterAutospacing="0"/>
+                        </w:pPr>
+                        <w:r>
+                          <w:rPr>
+                            <w:rFonts w:eastAsia="Calibri"/>
+                            <w:sz w:val="18"/>
+                            <w:szCs w:val="18"/>
+                          </w:rPr>
+                          <w:t>Coefficients</w:t>
+                        </w:r>
+                      </w:p>
+                    </w:txbxContent>
+                  </v:textbox>
+                </v:shape>
+                <v:shape id="_x0000_s1045" type="#_x0000_t202" style="position:absolute;left:14583;top:26736;width:8274;height:2705;visibility:visible;mso-wrap-style:none;v-text-anchor:top" o:gfxdata="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" filled="f" stroked="f" strokeweight=".5pt">
                   <v:textbox>
                     <w:txbxContent>
                       <w:p>
@@ -2719,131 +2724,17 @@
                             <w:sz w:val="18"/>
                             <w:szCs w:val="18"/>
                           </w:rPr>
-                          <w:t>Thrust</w:t>
-                        </w:r>
-                      </w:p>
-                    </w:txbxContent>
-                  </v:textbox>
-                </v:shape>
-                <v:shape id="_x0000_s1044" type="#_x0000_t202" style="position:absolute;left:61264;top:43331;width:6566;height:2699;visibility:visible;mso-wrap-style:none;v-text-anchor:top" o:gfxdata="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" filled="f" stroked="f" strokeweight=".5pt">
-                  <v:textbox>
-                    <w:txbxContent>
-                      <w:p>
-                        <w:pPr>
-                          <w:pStyle w:val="NormalWeb"/>
-                          <w:spacing w:before="0" w:beforeAutospacing="0" w:after="160" w:afterAutospacing="0" w:line="254" w:lineRule="auto"/>
-                        </w:pPr>
-                        <w:r>
-                          <w:rPr>
-                            <w:rFonts w:eastAsia="Calibri"/>
-                            <w:sz w:val="18"/>
-                            <w:szCs w:val="18"/>
-                          </w:rPr>
-                          <w:t>Fuel Flow</w:t>
-                        </w:r>
-                      </w:p>
-                    </w:txbxContent>
-                  </v:textbox>
-                </v:shape>
-                <v:shape id="_x0000_s1045" type="#_x0000_t202" style="position:absolute;left:49047;top:31915;width:13989;height:2698;visibility:visible;mso-wrap-style:none;v-text-anchor:top" o:gfxdata="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" filled="f" stroked="f" strokeweight=".5pt">
-                  <v:textbox>
-                    <w:txbxContent>
-                      <w:p>
-                        <w:pPr>
-                          <w:pStyle w:val="NormalWeb"/>
-                          <w:spacing w:before="0" w:beforeAutospacing="0" w:after="160" w:afterAutospacing="0" w:line="254" w:lineRule="auto"/>
-                        </w:pPr>
-                        <w:r>
-                          <w:rPr>
-                            <w:rFonts w:eastAsia="Calibri"/>
-                            <w:sz w:val="18"/>
-                            <w:szCs w:val="18"/>
-                          </w:rPr>
-                          <w:t>Aerodynamic Coefficients</w:t>
-                        </w:r>
-                      </w:p>
-                    </w:txbxContent>
-                  </v:textbox>
-                </v:shape>
-                <v:shape id="_x0000_s1046" type="#_x0000_t202" style="position:absolute;left:33325;top:31731;width:8274;height:2705;visibility:visible;mso-wrap-style:none;v-text-anchor:top" o:gfxdata="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" filled="f" stroked="f" strokeweight=".5pt">
-                  <v:textbox>
-                    <w:txbxContent>
-                      <w:p>
-                        <w:pPr>
-                          <w:pStyle w:val="NormalWeb"/>
-                          <w:spacing w:before="0" w:beforeAutospacing="0" w:after="160" w:afterAutospacing="0" w:line="256" w:lineRule="auto"/>
-                        </w:pPr>
-                        <w:r>
-                          <w:rPr>
-                            <w:rFonts w:eastAsia="Calibri"/>
-                            <w:sz w:val="18"/>
-                            <w:szCs w:val="18"/>
-                          </w:rPr>
                           <w:t>Payload Mass</w:t>
                         </w:r>
                       </w:p>
                     </w:txbxContent>
                   </v:textbox>
                 </v:shape>
-                <v:shape id="Straight Arrow Connector 196" o:spid="_x0000_s1047" type="#_x0000_t32" style="position:absolute;left:37981;top:31731;width:40;height:8416;flip:x;visibility:visible;mso-wrap-style:square" o:connectortype="straight" o:gfxdata="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" strokecolor="black [3213]" strokeweight=".5pt">
-                  <v:stroke endarrow="block" joinstyle="miter"/>
-                </v:shape>
-                <v:shape id="Elbow Connector 197" o:spid="_x0000_s1048" type="#_x0000_t33" style="position:absolute;left:24123;top:19716;width:13898;height:5981;visibility:visible;mso-wrap-style:square" o:connectortype="elbow" o:gfxdata="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" strokecolor="black [3213]" strokeweight=".5pt">
+                <v:shape id="Elbow Connector 197" o:spid="_x0000_s1046" type="#_x0000_t33" style="position:absolute;left:24123;top:19716;width:13858;height:20431;visibility:visible;mso-wrap-style:square" o:connectortype="elbow" o:gfxdata="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" strokecolor="black [3213]" strokeweight=".5pt">
                   <v:stroke endarrow="block"/>
                 </v:shape>
-                <v:shape id="Straight Arrow Connector 198" o:spid="_x0000_s1049" type="#_x0000_t32" style="position:absolute;left:24123;top:42455;width:8412;height:119;flip:x;visibility:visible;mso-wrap-style:square" o:connectortype="straight" o:gfxdata="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" strokecolor="black [3213]" strokeweight=".5pt">
+                <v:shape id="Straight Arrow Connector 198" o:spid="_x0000_s1047" type="#_x0000_t32" style="position:absolute;left:24123;top:42455;width:8412;height:119;flip:x;visibility:visible;mso-wrap-style:square" o:connectortype="straight" o:gfxdata="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" strokecolor="black [3213]" strokeweight=".5pt">
                   <v:stroke endarrow="block" joinstyle="miter"/>
-                </v:shape>
-                <v:shape id="Straight Arrow Connector 199" o:spid="_x0000_s1050" type="#_x0000_t32" style="position:absolute;left:18621;top:22202;width:56;height:17963;visibility:visible;mso-wrap-style:square" o:connectortype="straight" o:gfxdata="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" strokecolor="black [3213]" strokeweight=".5pt">
-                  <v:stroke endarrow="block" joinstyle="miter"/>
-                </v:shape>
-                <v:shape id="_x0000_s1051" type="#_x0000_t202" style="position:absolute;left:13992;top:22202;width:7830;height:2705;visibility:visible;mso-wrap-style:none;v-text-anchor:top" o:gfxdata="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" filled="f" stroked="f" strokeweight=".5pt">
-                  <v:textbox>
-                    <w:txbxContent>
-                      <w:p>
-                        <w:pPr>
-                          <w:pStyle w:val="NormalWeb"/>
-                          <w:spacing w:before="0" w:beforeAutospacing="0" w:after="160" w:afterAutospacing="0" w:line="256" w:lineRule="auto"/>
-                        </w:pPr>
-                        <w:r>
-                          <w:rPr>
-                            <w:rFonts w:eastAsia="Calibri"/>
-                            <w:sz w:val="18"/>
-                            <w:szCs w:val="18"/>
-                          </w:rPr>
-                          <w:t>Control</w:t>
-                        </w:r>
-                        <w:r>
-                          <w:rPr>
-                            <w:rFonts w:eastAsia="Calibri"/>
-                            <w:sz w:val="18"/>
-                            <w:szCs w:val="18"/>
-                          </w:rPr>
-                          <w:t xml:space="preserve"> Data</w:t>
-                        </w:r>
-                      </w:p>
-                    </w:txbxContent>
-                  </v:textbox>
-                </v:shape>
-                <v:shape id="_x0000_s1052" type="#_x0000_t202" style="position:absolute;left:26303;top:42923;width:3994;height:2698;visibility:visible;mso-wrap-style:none;v-text-anchor:top" o:gfxdata="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" filled="f" stroked="f" strokeweight=".5pt">
-                  <v:textbox>
-                    <w:txbxContent>
-                      <w:p>
-                        <w:pPr>
-                          <w:pStyle w:val="NormalWeb"/>
-                          <w:spacing w:before="0" w:beforeAutospacing="0" w:after="160" w:afterAutospacing="0" w:line="254" w:lineRule="auto"/>
-                        </w:pPr>
-                        <w:r>
-                          <w:rPr>
-                            <w:rFonts w:eastAsia="Calibri"/>
-                            <w:sz w:val="18"/>
-                            <w:szCs w:val="18"/>
-                          </w:rPr>
-                          <w:t>Cost</w:t>
-                        </w:r>
-                      </w:p>
-                    </w:txbxContent>
-                  </v:textbox>
                 </v:shape>
                 <v:shapetype id="_x0000_t34" coordsize="21600,21600" o:spt="34" o:oned="t" adj="10800" path="m,l@0,0@0,21600,21600,21600e" filled="f">
                   <v:stroke joinstyle="miter"/>
@@ -2856,51 +2747,10 @@
                   </v:handles>
                   <o:lock v:ext="edit" shapetype="t"/>
                 </v:shapetype>
-                <v:shape id="Elbow Connector 200" o:spid="_x0000_s1053" type="#_x0000_t34" style="position:absolute;left:13120;top:19716;width:110;height:22858;rotation:180;visibility:visible;mso-wrap-style:square" o:connectortype="elbow" o:gfxdata="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" adj="468012" strokecolor="black [3213]" strokeweight=".5pt">
+                <v:shape id="Elbow Connector 200" o:spid="_x0000_s1048" type="#_x0000_t34" style="position:absolute;left:13120;top:19716;width:110;height:22858;rotation:180;visibility:visible;mso-wrap-style:square" o:connectortype="elbow" o:gfxdata="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" adj="468012" strokecolor="black [3213]" strokeweight=".5pt">
                   <v:stroke endarrow="block"/>
                 </v:shape>
-                <v:shape id="_x0000_s1054" type="#_x0000_t202" style="position:absolute;left:3397;top:28396;width:7163;height:6972;visibility:visible;mso-wrap-style:none;v-text-anchor:top" o:gfxdata="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" filled="f" stroked="f" strokeweight=".5pt">
-                  <v:textbox>
-                    <w:txbxContent>
-                      <w:p>
-                        <w:pPr>
-                          <w:pStyle w:val="NormalWeb"/>
-                          <w:spacing w:before="0" w:beforeAutospacing="0" w:after="160" w:afterAutospacing="0" w:line="254" w:lineRule="auto"/>
-                          <w:jc w:val="center"/>
-                          <w:rPr>
-                            <w:rFonts w:eastAsia="Calibri"/>
-                            <w:sz w:val="18"/>
-                            <w:szCs w:val="18"/>
-                          </w:rPr>
-                        </w:pPr>
-                        <w:r>
-                          <w:rPr>
-                            <w:rFonts w:eastAsia="Calibri"/>
-                            <w:sz w:val="18"/>
-                            <w:szCs w:val="18"/>
-                          </w:rPr>
-                          <w:t xml:space="preserve">Trajectory </w:t>
-                        </w:r>
-                      </w:p>
-                      <w:p>
-                        <w:pPr>
-                          <w:pStyle w:val="NormalWeb"/>
-                          <w:spacing w:before="0" w:beforeAutospacing="0" w:after="160" w:afterAutospacing="0" w:line="254" w:lineRule="auto"/>
-                          <w:jc w:val="center"/>
-                        </w:pPr>
-                        <w:r>
-                          <w:rPr>
-                            <w:rFonts w:eastAsia="Calibri"/>
-                            <w:sz w:val="18"/>
-                            <w:szCs w:val="18"/>
-                          </w:rPr>
-                          <w:t>Derivatives</w:t>
-                        </w:r>
-                      </w:p>
-                    </w:txbxContent>
-                  </v:textbox>
-                </v:shape>
-                <v:shape id="_x0000_s1055" type="#_x0000_t202" style="position:absolute;left:10560;top:29444;width:3987;height:2699;visibility:visible;mso-wrap-style:none;v-text-anchor:top" o:gfxdata="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" filled="f" stroked="f" strokeweight=".5pt">
+                <v:shape id="_x0000_s1049" type="#_x0000_t202" style="position:absolute;left:10560;top:29444;width:3987;height:2699;visibility:visible;mso-wrap-style:none;v-text-anchor:top" o:gfxdata="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" filled="f" stroked="f" strokeweight=".5pt">
                   <v:textbox>
                     <w:txbxContent>
                       <w:p>
@@ -2920,7 +2770,46 @@
                     </w:txbxContent>
                   </v:textbox>
                 </v:shape>
-                <v:shape id="_x0000_s1056" type="#_x0000_t202" style="position:absolute;left:43824;top:45707;width:6566;height:2699;visibility:visible;mso-wrap-style:none;v-text-anchor:top" o:gfxdata="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" filled="f" stroked="f" strokeweight=".5pt">
+                <v:shape id="_x0000_s1050" type="#_x0000_t202" style="position:absolute;left:25031;top:37928;width:6972;height:5660;visibility:visible;mso-wrap-style:none;v-text-anchor:top" o:gfxdata="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" filled="f" stroked="f" strokeweight=".5pt">
+                  <v:textbox>
+                    <w:txbxContent>
+                      <w:p>
+                        <w:pPr>
+                          <w:pStyle w:val="NormalWeb"/>
+                          <w:spacing w:before="0" w:beforeAutospacing="0" w:after="40" w:afterAutospacing="0" w:line="252" w:lineRule="auto"/>
+                          <w:rPr>
+                            <w:rFonts w:eastAsia="Calibri"/>
+                            <w:sz w:val="18"/>
+                            <w:szCs w:val="18"/>
+                          </w:rPr>
+                        </w:pPr>
+                        <w:r>
+                          <w:rPr>
+                            <w:rFonts w:eastAsia="Calibri"/>
+                            <w:sz w:val="18"/>
+                            <w:szCs w:val="18"/>
+                          </w:rPr>
+                          <w:t xml:space="preserve">Trajectory </w:t>
+                        </w:r>
+                      </w:p>
+                      <w:p>
+                        <w:pPr>
+                          <w:pStyle w:val="NormalWeb"/>
+                          <w:spacing w:before="0" w:beforeAutospacing="0" w:after="40" w:afterAutospacing="0" w:line="252" w:lineRule="auto"/>
+                        </w:pPr>
+                        <w:r>
+                          <w:rPr>
+                            <w:rFonts w:eastAsia="Calibri"/>
+                            <w:sz w:val="18"/>
+                            <w:szCs w:val="18"/>
+                          </w:rPr>
+                          <w:t>Parameters</w:t>
+                        </w:r>
+                      </w:p>
+                    </w:txbxContent>
+                  </v:textbox>
+                </v:shape>
+                <v:shape id="_x0000_s1051" type="#_x0000_t202" style="position:absolute;left:10360;top:34436;width:7106;height:2699;visibility:visible;mso-wrap-style:none;v-text-anchor:top" o:gfxdata="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" filled="f" stroked="f" strokeweight=".5pt">
                   <v:textbox>
                     <w:txbxContent>
                       <w:p>
@@ -2934,53 +2823,13 @@
                             <w:sz w:val="18"/>
                             <w:szCs w:val="18"/>
                           </w:rPr>
-                          <w:t>Fuel Flow</w:t>
-                        </w:r>
-                      </w:p>
-                    </w:txbxContent>
-                  </v:textbox>
-                </v:shape>
-                <v:shape id="_x0000_s1057" type="#_x0000_t202" style="position:absolute;left:24840;top:39960;width:7106;height:2699;visibility:visible;mso-wrap-style:none;v-text-anchor:top" o:gfxdata="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" filled="f" stroked="f" strokeweight=".5pt">
-                  <v:textbox>
-                    <w:txbxContent>
-                      <w:p>
-                        <w:pPr>
-                          <w:pStyle w:val="NormalWeb"/>
-                          <w:spacing w:before="0" w:beforeAutospacing="0" w:after="160" w:afterAutospacing="0" w:line="252" w:lineRule="auto"/>
-                        </w:pPr>
-                        <w:r>
-                          <w:rPr>
-                            <w:rFonts w:eastAsia="Calibri"/>
-                            <w:sz w:val="18"/>
-                            <w:szCs w:val="18"/>
-                          </w:rPr>
                           <w:t>Constraints</w:t>
                         </w:r>
                       </w:p>
                     </w:txbxContent>
                   </v:textbox>
                 </v:shape>
-                <v:shape id="_x0000_s1058" type="#_x0000_t202" style="position:absolute;left:10360;top:34436;width:7106;height:2699;visibility:visible;mso-wrap-style:none;v-text-anchor:top" o:gfxdata="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" filled="f" stroked="f" strokeweight=".5pt">
-                  <v:textbox>
-                    <w:txbxContent>
-                      <w:p>
-                        <w:pPr>
-                          <w:pStyle w:val="NormalWeb"/>
-                          <w:spacing w:before="0" w:beforeAutospacing="0" w:after="160" w:afterAutospacing="0" w:line="252" w:lineRule="auto"/>
-                        </w:pPr>
-                        <w:r>
-                          <w:rPr>
-                            <w:rFonts w:eastAsia="Calibri"/>
-                            <w:sz w:val="18"/>
-                            <w:szCs w:val="18"/>
-                          </w:rPr>
-                          <w:t>Constraints</w:t>
-                        </w:r>
-                      </w:p>
-                    </w:txbxContent>
-                  </v:textbox>
-                </v:shape>
-                <v:shape id="_x0000_s1059" type="#_x0000_t202" style="position:absolute;left:67834;top:25234;width:10903;height:4782;visibility:visible;mso-wrap-style:square;v-text-anchor:bottom" o:gfxdata="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" fillcolor="#c3c3c3 [2166]" strokecolor="black [3213]" strokeweight=".5pt">
+                <v:shape id="_x0000_s1052" type="#_x0000_t202" style="position:absolute;left:67834;top:25234;width:10903;height:4782;visibility:visible;mso-wrap-style:square;v-text-anchor:bottom" o:gfxdata="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" fillcolor="#c3c3c3 [2166]" strokecolor="black [3213]" strokeweight=".5pt">
                   <v:fill color2="#b6b6b6 [2614]" rotate="t" colors="0 #d2d2d2;.5 #c8c8c8;1 silver" focus="100%" type="gradient">
                     <o:fill v:ext="view" type="gradientUnscaled"/>
                   </v:fill>
@@ -3017,16 +2866,21 @@
                     </w:txbxContent>
                   </v:textbox>
                 </v:shape>
-                <v:shape id="Straight Arrow Connector 3" o:spid="_x0000_s1060" type="#_x0000_t32" style="position:absolute;left:73283;top:30016;width:2;height:9964;flip:x;visibility:visible;mso-wrap-style:square" o:connectortype="straight" o:gfxdata="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" strokecolor="black [3200]" strokeweight=".5pt">
+                <v:shape id="Straight Arrow Connector 3" o:spid="_x0000_s1053" type="#_x0000_t32" style="position:absolute;left:73283;top:30016;width:2;height:9964;flip:x;visibility:visible;mso-wrap-style:square" o:connectortype="straight" o:gfxdata="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" strokecolor="black [3200]" strokeweight=".5pt">
                   <v:stroke endarrow="block" joinstyle="miter"/>
                 </v:shape>
-                <v:shape id="_x0000_s1061" type="#_x0000_t202" style="position:absolute;left:66094;top:31915;width:12814;height:2698;visibility:visible;mso-wrap-style:none;v-text-anchor:top" o:gfxdata="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" filled="f" stroked="f" strokeweight=".5pt">
+                <v:shape id="_x0000_s1054" type="#_x0000_t202" style="position:absolute;left:66094;top:31915;width:7512;height:5448;visibility:visible;mso-wrap-style:none;v-text-anchor:top" o:gfxdata="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" filled="f" stroked="f" strokeweight=".5pt">
                   <v:textbox>
                     <w:txbxContent>
                       <w:p>
                         <w:pPr>
                           <w:pStyle w:val="NormalWeb"/>
-                          <w:spacing w:before="0" w:beforeAutospacing="0" w:after="160" w:afterAutospacing="0" w:line="252" w:lineRule="auto"/>
+                          <w:spacing w:before="0" w:beforeAutospacing="0" w:after="40" w:afterAutospacing="0" w:line="252" w:lineRule="auto"/>
+                          <w:rPr>
+                            <w:rFonts w:eastAsia="Calibri"/>
+                            <w:sz w:val="18"/>
+                            <w:szCs w:val="18"/>
+                          </w:rPr>
                         </w:pPr>
                         <w:r>
                           <w:rPr>
@@ -3034,13 +2888,27 @@
                             <w:sz w:val="18"/>
                             <w:szCs w:val="18"/>
                           </w:rPr>
-                          <w:t>Engine Inlet Conditions</w:t>
+                          <w:t xml:space="preserve">Engine Inlet </w:t>
+                        </w:r>
+                      </w:p>
+                      <w:p>
+                        <w:pPr>
+                          <w:pStyle w:val="NormalWeb"/>
+                          <w:spacing w:before="0" w:beforeAutospacing="0" w:after="40" w:afterAutospacing="0" w:line="252" w:lineRule="auto"/>
+                        </w:pPr>
+                        <w:r>
+                          <w:rPr>
+                            <w:rFonts w:eastAsia="Calibri"/>
+                            <w:sz w:val="18"/>
+                            <w:szCs w:val="18"/>
+                          </w:rPr>
+                          <w:t>Conditions</w:t>
                         </w:r>
                       </w:p>
                     </w:txbxContent>
                   </v:textbox>
                 </v:shape>
-                <v:shape id="_x0000_s1062" type="#_x0000_t202" style="position:absolute;left:13224;top:4546;width:10903;height:4782;visibility:visible;mso-wrap-style:square;v-text-anchor:bottom" o:gfxdata="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" fillcolor="#c3c3c3 [2166]" strokecolor="black [3213]" strokeweight=".5pt">
+                <v:shape id="_x0000_s1055" type="#_x0000_t202" style="position:absolute;left:13224;top:4546;width:10903;height:4782;visibility:visible;mso-wrap-style:square;v-text-anchor:bottom" o:gfxdata="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" fillcolor="#c3c3c3 [2166]" strokecolor="black [3213]" strokeweight=".5pt">
                   <v:fill color2="#b6b6b6 [2614]" rotate="t" colors="0 #d2d2d2;.5 #c8c8c8;1 silver" focus="100%" type="gradient">
                     <o:fill v:ext="view" type="gradientUnscaled"/>
                   </v:fill>
@@ -3077,7 +2945,7 @@
                     </w:txbxContent>
                   </v:textbox>
                 </v:shape>
-                <v:shape id="_x0000_s1063" type="#_x0000_t202" style="position:absolute;left:50003;top:49371;width:12443;height:3448;visibility:visible;mso-wrap-style:square;v-text-anchor:bottom" o:gfxdata="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" fillcolor="#c3c3c3 [2166]" strokecolor="black [3213]" strokeweight=".5pt">
+                <v:shape id="_x0000_s1056" type="#_x0000_t202" style="position:absolute;left:50003;top:49371;width:12443;height:3448;visibility:visible;mso-wrap-style:square;v-text-anchor:bottom" o:gfxdata="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" fillcolor="#c3c3c3 [2166]" strokecolor="black [3213]" strokeweight=".5pt">
                   <v:fill color2="#b6b6b6 [2614]" rotate="t" colors="0 #d2d2d2;.5 #c8c8c8;1 silver" focus="100%" type="gradient">
                     <o:fill v:ext="view" type="gradientUnscaled"/>
                   </v:fill>
@@ -3114,13 +2982,13 @@
                     </w:txbxContent>
                   </v:textbox>
                 </v:shape>
-                <v:shape id="Straight Arrow Connector 8" o:spid="_x0000_s1064" type="#_x0000_t32" style="position:absolute;left:18621;top:9328;width:56;height:7901;flip:x;visibility:visible;mso-wrap-style:square" o:connectortype="straight" o:gfxdata="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" strokecolor="black [3200]" strokeweight=".5pt">
+                <v:shape id="Straight Arrow Connector 8" o:spid="_x0000_s1057" type="#_x0000_t32" style="position:absolute;left:18621;top:9328;width:56;height:7901;flip:x;visibility:visible;mso-wrap-style:square" o:connectortype="straight" o:gfxdata="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" strokecolor="black [3200]" strokeweight=".5pt">
                   <v:stroke endarrow="block" joinstyle="miter"/>
                 </v:shape>
-                <v:shape id="Straight Arrow Connector 25" o:spid="_x0000_s1065" type="#_x0000_t32" style="position:absolute;left:56224;top:44763;width:69;height:4608;flip:y;visibility:visible;mso-wrap-style:square" o:connectortype="straight" o:gfxdata="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" strokecolor="black [3200]" strokeweight=".5pt">
+                <v:shape id="Straight Arrow Connector 25" o:spid="_x0000_s1058" type="#_x0000_t32" style="position:absolute;left:56224;top:44763;width:69;height:4608;flip:y;visibility:visible;mso-wrap-style:square" o:connectortype="straight" o:gfxdata="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" strokecolor="black [3200]" strokeweight=".5pt">
                   <v:stroke endarrow="block" joinstyle="miter"/>
                 </v:shape>
-                <v:shape id="_x0000_s1066" type="#_x0000_t202" style="position:absolute;left:18970;top:9328;width:13735;height:12643;visibility:visible;mso-wrap-style:none;v-text-anchor:top" o:gfxdata="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" filled="f" stroked="f" strokeweight=".5pt">
+                <v:shape id="_x0000_s1059" type="#_x0000_t202" style="position:absolute;left:18970;top:9328;width:13735;height:12643;visibility:visible;mso-wrap-style:none;v-text-anchor:top" o:gfxdata="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" filled="f" stroked="f" strokeweight=".5pt">
                   <v:textbox>
                     <w:txbxContent>
                       <w:p>
@@ -3178,12 +3046,79 @@
                     </w:txbxContent>
                   </v:textbox>
                 </v:shape>
+                <v:shape id="_x0000_s1060" type="#_x0000_t202" style="position:absolute;left:22378;top:25419;width:10966;height:7747;visibility:visible;mso-wrap-style:square;v-text-anchor:bottom" o:gfxdata="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" fillcolor="#c3c3c3 [2166]" strokecolor="black [3213]" strokeweight=".5pt">
+                  <v:fill color2="#b6b6b6 [2614]" rotate="t" colors="0 #d2d2d2;.5 #c8c8c8;1 silver" focus="100%" type="gradient">
+                    <o:fill v:ext="view" type="gradientUnscaled"/>
+                  </v:fill>
+                  <v:textbox>
+                    <w:txbxContent>
+                      <w:p>
+                        <w:pPr>
+                          <w:pStyle w:val="NormalWeb"/>
+                          <w:spacing w:before="0" w:beforeAutospacing="0" w:after="160" w:afterAutospacing="0" w:line="252" w:lineRule="auto"/>
+                          <w:jc w:val="center"/>
+                        </w:pPr>
+                        <w:r>
+                          <w:rPr>
+                            <w:rFonts w:eastAsia="Calibri"/>
+                            <w:sz w:val="22"/>
+                            <w:szCs w:val="22"/>
+                          </w:rPr>
+                          <w:t>Third Stage Unpowered Ascent Simulation</w:t>
+                        </w:r>
+                      </w:p>
+                    </w:txbxContent>
+                  </v:textbox>
+                </v:shape>
+                <v:shape id="_x0000_s1061" type="#_x0000_t202" style="position:absolute;left:24840;top:43331;width:7163;height:6973;visibility:visible;mso-wrap-style:none;v-text-anchor:top" o:gfxdata="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" filled="f" stroked="f" strokeweight=".5pt">
+                  <v:textbox>
+                    <w:txbxContent>
+                      <w:p>
+                        <w:pPr>
+                          <w:pStyle w:val="NormalWeb"/>
+                          <w:spacing w:before="0" w:beforeAutospacing="0" w:after="40" w:afterAutospacing="0" w:line="252" w:lineRule="auto"/>
+                          <w:jc w:val="center"/>
+                        </w:pPr>
+                        <w:r>
+                          <w:rPr>
+                            <w:rFonts w:eastAsia="Calibri"/>
+                            <w:sz w:val="18"/>
+                            <w:szCs w:val="18"/>
+                          </w:rPr>
+                          <w:t>Motion</w:t>
+                        </w:r>
+                      </w:p>
+                      <w:p>
+                        <w:pPr>
+                          <w:pStyle w:val="NormalWeb"/>
+                          <w:spacing w:before="0" w:beforeAutospacing="0" w:after="40" w:afterAutospacing="0" w:line="252" w:lineRule="auto"/>
+                          <w:jc w:val="center"/>
+                        </w:pPr>
+                        <w:r>
+                          <w:rPr>
+                            <w:rFonts w:eastAsia="Calibri"/>
+                            <w:sz w:val="18"/>
+                            <w:szCs w:val="18"/>
+                          </w:rPr>
+                          <w:t>Derivatives</w:t>
+                        </w:r>
+                      </w:p>
+                    </w:txbxContent>
+                  </v:textbox>
+                </v:shape>
+                <v:shape id="Elbow Connector 59" o:spid="_x0000_s1062" type="#_x0000_t34" style="position:absolute;left:23140;top:20699;width:5703;height:3738;rotation:90;flip:x;visibility:visible;mso-wrap-style:square" o:connectortype="elbow" o:gfxdata="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" adj="-23" strokecolor="black [3213]" strokeweight=".5pt">
+                  <v:stroke endarrow="block"/>
+                </v:shape>
+                <v:shape id="Elbow Connector 60" o:spid="_x0000_s1063" type="#_x0000_t33" style="position:absolute;left:18677;top:29292;width:3701;height:10873;rotation:180;flip:y;visibility:visible;mso-wrap-style:square" o:connectortype="elbow" o:gfxdata="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" strokecolor="black [3213]" strokeweight=".5pt">
+                  <v:stroke endarrow="block"/>
+                </v:shape>
                 <w10:anchorlock/>
               </v:group>
             </w:pict>
           </mc:Fallback>
         </mc:AlternateContent>
       </w:r>
+      <w:bookmarkStart w:id="0" w:name="_GoBack"/>
       <w:bookmarkEnd w:id="0"/>
     </w:p>
     <w:p>

</xml_diff>

<commit_message>
changes to lodestar chap
</commit_message>
<xml_diff>
--- a/figures/4_LODESTAR/FlowCHart.docx
+++ b/figures/4_LODESTAR/FlowCHart.docx
@@ -3118,8 +3118,6 @@
           </mc:Fallback>
         </mc:AlternateContent>
       </w:r>
-      <w:bookmarkStart w:id="0" w:name="_GoBack"/>
-      <w:bookmarkEnd w:id="0"/>
     </w:p>
     <w:p>
       <w:pPr>
@@ -3127,6 +3125,8 @@
           <w:rFonts w:ascii="Times New Roman" w:hAnsi="Times New Roman" w:cs="Times New Roman"/>
         </w:rPr>
       </w:pPr>
+      <w:bookmarkStart w:id="0" w:name="_GoBack"/>
+      <w:bookmarkEnd w:id="0"/>
       <w:r>
         <w:rPr>
           <w:rFonts w:ascii="Times New Roman" w:hAnsi="Times New Roman" w:cs="Times New Roman"/>
@@ -3137,52 +3137,114 @@
         <mc:AlternateContent>
           <mc:Choice Requires="wps">
             <w:drawing>
-              <wp:anchor distT="0" distB="0" distL="114300" distR="114300" simplePos="0" relativeHeight="251661312" behindDoc="0" locked="0" layoutInCell="1" allowOverlap="1" wp14:anchorId="320E4E95" wp14:editId="69E97AF9">
+              <wp:anchor distT="0" distB="0" distL="114300" distR="114300" simplePos="0" relativeHeight="251668480" behindDoc="0" locked="0" layoutInCell="1" allowOverlap="1" wp14:anchorId="3DAB074D" wp14:editId="6543F75A">
                 <wp:simplePos x="0" y="0"/>
                 <wp:positionH relativeFrom="column">
-                  <wp:posOffset>1009498</wp:posOffset>
+                  <wp:posOffset>3180080</wp:posOffset>
                 </wp:positionH>
                 <wp:positionV relativeFrom="paragraph">
-                  <wp:posOffset>1404518</wp:posOffset>
+                  <wp:posOffset>245110</wp:posOffset>
                 </wp:positionV>
-                <wp:extent cx="1106805" cy="416967"/>
-                <wp:effectExtent l="0" t="0" r="17145" b="21590"/>
+                <wp:extent cx="649605" cy="3175"/>
+                <wp:effectExtent l="38100" t="76200" r="0" b="92075"/>
                 <wp:wrapNone/>
-                <wp:docPr id="44" name="Text Box 2"/>
-                <wp:cNvGraphicFramePr>
-                  <a:graphicFrameLocks xmlns:a="http://schemas.openxmlformats.org/drawingml/2006/main"/>
-                </wp:cNvGraphicFramePr>
+                <wp:docPr id="22" name="Straight Arrow Connector 22"/>
+                <wp:cNvGraphicFramePr/>
                 <a:graphic xmlns:a="http://schemas.openxmlformats.org/drawingml/2006/main">
                   <a:graphicData uri="http://schemas.microsoft.com/office/word/2010/wordprocessingShape">
                     <wps:wsp>
-                      <wps:cNvSpPr txBox="1">
-                        <a:spLocks noChangeArrowheads="1"/>
-                      </wps:cNvSpPr>
-                      <wps:spPr bwMode="auto">
+                      <wps:cNvCnPr/>
+                      <wps:spPr>
+                        <a:xfrm flipH="1">
+                          <a:off x="0" y="0"/>
+                          <a:ext cx="649605" cy="3175"/>
+                        </a:xfrm>
+                        <a:prstGeom prst="straightConnector1">
+                          <a:avLst/>
+                        </a:prstGeom>
+                        <a:ln>
+                          <a:tailEnd type="triangle"/>
+                        </a:ln>
+                      </wps:spPr>
+                      <wps:style>
+                        <a:lnRef idx="1">
+                          <a:schemeClr val="dk1"/>
+                        </a:lnRef>
+                        <a:fillRef idx="0">
+                          <a:schemeClr val="dk1"/>
+                        </a:fillRef>
+                        <a:effectRef idx="0">
+                          <a:schemeClr val="dk1"/>
+                        </a:effectRef>
+                        <a:fontRef idx="minor">
+                          <a:schemeClr val="tx1"/>
+                        </a:fontRef>
+                      </wps:style>
+                      <wps:bodyPr/>
+                    </wps:wsp>
+                  </a:graphicData>
+                </a:graphic>
+              </wp:anchor>
+            </w:drawing>
+          </mc:Choice>
+          <mc:Fallback>
+            <w:pict>
+              <v:shape w14:anchorId="4C270557" id="Straight Arrow Connector 22" o:spid="_x0000_s1026" type="#_x0000_t32" style="position:absolute;margin-left:250.4pt;margin-top:19.3pt;width:51.15pt;height:.25pt;flip:x;z-index:251668480;visibility:visible;mso-wrap-style:square;mso-wrap-distance-left:9pt;mso-wrap-distance-top:0;mso-wrap-distance-right:9pt;mso-wrap-distance-bottom:0;mso-position-horizontal:absolute;mso-position-horizontal-relative:text;mso-position-vertical:absolute;mso-position-vertical-relative:text" o:gfxdata="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" strokecolor="black [3200]" strokeweight=".5pt">
+                <v:stroke endarrow="block" joinstyle="miter"/>
+              </v:shape>
+            </w:pict>
+          </mc:Fallback>
+        </mc:AlternateContent>
+      </w:r>
+      <w:r>
+        <w:rPr>
+          <w:rFonts w:ascii="Times New Roman" w:hAnsi="Times New Roman" w:cs="Times New Roman"/>
+          <w:noProof/>
+          <w:lang w:eastAsia="en-AU"/>
+        </w:rPr>
+        <mc:AlternateContent>
+          <mc:Choice Requires="wps">
+            <w:drawing>
+              <wp:anchor distT="0" distB="0" distL="114300" distR="114300" simplePos="0" relativeHeight="251677696" behindDoc="0" locked="0" layoutInCell="1" allowOverlap="1" wp14:anchorId="6F649221" wp14:editId="0046EF15">
+                <wp:simplePos x="0" y="0"/>
+                <wp:positionH relativeFrom="column">
+                  <wp:posOffset>2241550</wp:posOffset>
+                </wp:positionH>
+                <wp:positionV relativeFrom="paragraph">
+                  <wp:posOffset>1221105</wp:posOffset>
+                </wp:positionV>
+                <wp:extent cx="906780" cy="271145"/>
+                <wp:effectExtent l="0" t="0" r="0" b="0"/>
+                <wp:wrapNone/>
+                <wp:docPr id="34" name="Text Box 194"/>
+                <wp:cNvGraphicFramePr/>
+                <a:graphic xmlns:a="http://schemas.openxmlformats.org/drawingml/2006/main">
+                  <a:graphicData uri="http://schemas.microsoft.com/office/word/2010/wordprocessingShape">
+                    <wps:wsp>
+                      <wps:cNvSpPr txBox="1"/>
+                      <wps:spPr>
                         <a:xfrm>
                           <a:off x="0" y="0"/>
-                          <a:ext cx="1106805" cy="416967"/>
+                          <a:ext cx="906780" cy="271145"/>
                         </a:xfrm>
                         <a:prstGeom prst="rect">
                           <a:avLst/>
                         </a:prstGeom>
-                        <a:ln>
-                          <a:solidFill>
-                            <a:schemeClr val="tx1"/>
-                          </a:solidFill>
-                          <a:headEnd/>
-                          <a:tailEnd/>
+                        <a:noFill/>
+                        <a:ln w="6350">
+                          <a:noFill/>
                         </a:ln>
+                        <a:effectLst/>
                       </wps:spPr>
                       <wps:style>
-                        <a:lnRef idx="1">
-                          <a:schemeClr val="accent3"/>
+                        <a:lnRef idx="0">
+                          <a:schemeClr val="accent1"/>
                         </a:lnRef>
-                        <a:fillRef idx="2">
-                          <a:schemeClr val="accent3"/>
+                        <a:fillRef idx="0">
+                          <a:schemeClr val="accent1"/>
                         </a:fillRef>
-                        <a:effectRef idx="1">
-                          <a:schemeClr val="accent3"/>
+                        <a:effectRef idx="0">
+                          <a:schemeClr val="accent1"/>
                         </a:effectRef>
                         <a:fontRef idx="minor">
                           <a:schemeClr val="dk1"/>
@@ -3193,79 +3255,48 @@
                           <w:p>
                             <w:pPr>
                               <w:pStyle w:val="NormalWeb"/>
-                              <w:spacing w:before="0" w:beforeAutospacing="0" w:after="160" w:afterAutospacing="0" w:line="252" w:lineRule="auto"/>
-                              <w:jc w:val="center"/>
+                              <w:spacing w:before="0" w:beforeAutospacing="0" w:after="160" w:afterAutospacing="0" w:line="256" w:lineRule="auto"/>
                             </w:pPr>
                             <w:r>
                               <w:rPr>
                                 <w:rFonts w:eastAsia="Calibri"/>
-                                <w:sz w:val="22"/>
-                                <w:szCs w:val="22"/>
+                                <w:sz w:val="18"/>
+                                <w:szCs w:val="18"/>
                               </w:rPr>
-                              <w:t xml:space="preserve">Evaluation of Optimality </w:t>
-                            </w:r>
-                          </w:p>
-                          <w:p>
-                            <w:pPr>
-                              <w:pStyle w:val="NormalWeb"/>
-                              <w:spacing w:before="0" w:beforeAutospacing="0" w:after="160" w:afterAutospacing="0" w:line="252" w:lineRule="auto"/>
-                              <w:jc w:val="center"/>
-                            </w:pPr>
-                            <w:r>
-                              <w:rPr>
-                                <w:rFonts w:eastAsia="Times New Roman"/>
-                              </w:rPr>
-                              <w:t> </w:t>
+                              <w:t>Optimal Solution</w:t>
                             </w:r>
                           </w:p>
                         </w:txbxContent>
                       </wps:txbx>
-                      <wps:bodyPr rot="0" vert="horz" wrap="square" lIns="91440" tIns="45720" rIns="91440" bIns="45720" anchor="b" anchorCtr="0">
+                      <wps:bodyPr rot="0" spcFirstLastPara="0" vert="horz" wrap="none" lIns="91440" tIns="45720" rIns="91440" bIns="45720" numCol="1" spcCol="0" rtlCol="0" fromWordArt="0" anchor="t" anchorCtr="0" forceAA="0" compatLnSpc="1">
+                        <a:prstTxWarp prst="textNoShape">
+                          <a:avLst/>
+                        </a:prstTxWarp>
                         <a:noAutofit/>
                       </wps:bodyPr>
                     </wps:wsp>
                   </a:graphicData>
                 </a:graphic>
-                <wp14:sizeRelV relativeFrom="margin">
-                  <wp14:pctHeight>0</wp14:pctHeight>
-                </wp14:sizeRelV>
               </wp:anchor>
             </w:drawing>
           </mc:Choice>
           <mc:Fallback>
             <w:pict>
-              <v:shape w14:anchorId="320E4E95" id="Text Box 2" o:spid="_x0000_s1067" type="#_x0000_t202" style="position:absolute;margin-left:79.5pt;margin-top:110.6pt;width:87.15pt;height:32.85pt;z-index:251661312;visibility:visible;mso-wrap-style:square;mso-height-percent:0;mso-wrap-distance-left:9pt;mso-wrap-distance-top:0;mso-wrap-distance-right:9pt;mso-wrap-distance-bottom:0;mso-position-horizontal:absolute;mso-position-horizontal-relative:text;mso-position-vertical:absolute;mso-position-vertical-relative:text;mso-height-percent:0;mso-height-relative:margin;v-text-anchor:bottom" o:gfxdata="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" fillcolor="#c3c3c3 [2166]" strokecolor="black [3213]" strokeweight=".5pt">
-                <v:fill color2="#b6b6b6 [2614]" rotate="t" colors="0 #d2d2d2;.5 #c8c8c8;1 silver" focus="100%" type="gradient">
-                  <o:fill v:ext="view" type="gradientUnscaled"/>
-                </v:fill>
+              <v:shape w14:anchorId="6F649221" id="Text Box 194" o:spid="_x0000_s1064" type="#_x0000_t202" style="position:absolute;margin-left:176.5pt;margin-top:96.15pt;width:71.4pt;height:21.35pt;z-index:251677696;visibility:visible;mso-wrap-style:none;mso-wrap-distance-left:9pt;mso-wrap-distance-top:0;mso-wrap-distance-right:9pt;mso-wrap-distance-bottom:0;mso-position-horizontal:absolute;mso-position-horizontal-relative:text;mso-position-vertical:absolute;mso-position-vertical-relative:text;v-text-anchor:top" o:gfxdata="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" filled="f" stroked="f" strokeweight=".5pt">
                 <v:textbox>
                   <w:txbxContent>
                     <w:p>
                       <w:pPr>
                         <w:pStyle w:val="NormalWeb"/>
-                        <w:spacing w:before="0" w:beforeAutospacing="0" w:after="160" w:afterAutospacing="0" w:line="252" w:lineRule="auto"/>
-                        <w:jc w:val="center"/>
+                        <w:spacing w:before="0" w:beforeAutospacing="0" w:after="160" w:afterAutospacing="0" w:line="256" w:lineRule="auto"/>
                       </w:pPr>
                       <w:r>
                         <w:rPr>
                           <w:rFonts w:eastAsia="Calibri"/>
-                          <w:sz w:val="22"/>
-                          <w:szCs w:val="22"/>
+                          <w:sz w:val="18"/>
+                          <w:szCs w:val="18"/>
                         </w:rPr>
-                        <w:t xml:space="preserve">Evaluation of Optimality </w:t>
-                      </w:r>
-                    </w:p>
-                    <w:p>
-                      <w:pPr>
-                        <w:pStyle w:val="NormalWeb"/>
-                        <w:spacing w:before="0" w:beforeAutospacing="0" w:after="160" w:afterAutospacing="0" w:line="252" w:lineRule="auto"/>
-                        <w:jc w:val="center"/>
-                      </w:pPr>
-                      <w:r>
-                        <w:rPr>
-                          <w:rFonts w:eastAsia="Times New Roman"/>
-                        </w:rPr>
-                        <w:t> </w:t>
+                        <w:t>Optimal Solution</w:t>
                       </w:r>
                     </w:p>
                   </w:txbxContent>
@@ -3284,52 +3315,114 @@
         <mc:AlternateContent>
           <mc:Choice Requires="wps">
             <w:drawing>
-              <wp:anchor distT="0" distB="0" distL="114300" distR="114300" simplePos="0" relativeHeight="251659264" behindDoc="0" locked="0" layoutInCell="1" allowOverlap="1" wp14:anchorId="75E60492" wp14:editId="144A42E3">
+              <wp:anchor distT="0" distB="0" distL="114300" distR="114300" simplePos="0" relativeHeight="251675648" behindDoc="0" locked="0" layoutInCell="1" allowOverlap="1">
                 <wp:simplePos x="0" y="0"/>
                 <wp:positionH relativeFrom="column">
-                  <wp:posOffset>1114425</wp:posOffset>
+                  <wp:posOffset>2705100</wp:posOffset>
                 </wp:positionH>
                 <wp:positionV relativeFrom="paragraph">
-                  <wp:posOffset>0</wp:posOffset>
+                  <wp:posOffset>404495</wp:posOffset>
                 </wp:positionV>
-                <wp:extent cx="927324" cy="283550"/>
-                <wp:effectExtent l="0" t="0" r="0" b="0"/>
+                <wp:extent cx="6350" cy="821055"/>
+                <wp:effectExtent l="38100" t="0" r="69850" b="55245"/>
                 <wp:wrapNone/>
-                <wp:docPr id="37" name="Text Box 2"/>
-                <wp:cNvGraphicFramePr>
-                  <a:graphicFrameLocks xmlns:a="http://schemas.openxmlformats.org/drawingml/2006/main"/>
-                </wp:cNvGraphicFramePr>
+                <wp:docPr id="33" name="Straight Arrow Connector 33"/>
+                <wp:cNvGraphicFramePr/>
                 <a:graphic xmlns:a="http://schemas.openxmlformats.org/drawingml/2006/main">
                   <a:graphicData uri="http://schemas.microsoft.com/office/word/2010/wordprocessingShape">
                     <wps:wsp>
-                      <wps:cNvSpPr txBox="1">
-                        <a:spLocks noChangeArrowheads="1"/>
-                      </wps:cNvSpPr>
-                      <wps:spPr bwMode="auto">
+                      <wps:cNvCnPr/>
+                      <wps:spPr>
                         <a:xfrm>
                           <a:off x="0" y="0"/>
-                          <a:ext cx="927324" cy="283550"/>
+                          <a:ext cx="6350" cy="821055"/>
+                        </a:xfrm>
+                        <a:prstGeom prst="straightConnector1">
+                          <a:avLst/>
+                        </a:prstGeom>
+                        <a:ln>
+                          <a:tailEnd type="triangle"/>
+                        </a:ln>
+                      </wps:spPr>
+                      <wps:style>
+                        <a:lnRef idx="1">
+                          <a:schemeClr val="dk1"/>
+                        </a:lnRef>
+                        <a:fillRef idx="0">
+                          <a:schemeClr val="dk1"/>
+                        </a:fillRef>
+                        <a:effectRef idx="0">
+                          <a:schemeClr val="dk1"/>
+                        </a:effectRef>
+                        <a:fontRef idx="minor">
+                          <a:schemeClr val="tx1"/>
+                        </a:fontRef>
+                      </wps:style>
+                      <wps:bodyPr/>
+                    </wps:wsp>
+                  </a:graphicData>
+                </a:graphic>
+              </wp:anchor>
+            </w:drawing>
+          </mc:Choice>
+          <mc:Fallback>
+            <w:pict>
+              <v:shape w14:anchorId="60D5FB5A" id="Straight Arrow Connector 33" o:spid="_x0000_s1026" type="#_x0000_t32" style="position:absolute;margin-left:213pt;margin-top:31.85pt;width:.5pt;height:64.65pt;z-index:251675648;visibility:visible;mso-wrap-style:square;mso-wrap-distance-left:9pt;mso-wrap-distance-top:0;mso-wrap-distance-right:9pt;mso-wrap-distance-bottom:0;mso-position-horizontal:absolute;mso-position-horizontal-relative:text;mso-position-vertical:absolute;mso-position-vertical-relative:text" o:gfxdata="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" strokecolor="black [3200]" strokeweight=".5pt">
+                <v:stroke endarrow="block" joinstyle="miter"/>
+              </v:shape>
+            </w:pict>
+          </mc:Fallback>
+        </mc:AlternateContent>
+      </w:r>
+      <w:r>
+        <w:rPr>
+          <w:rFonts w:ascii="Times New Roman" w:hAnsi="Times New Roman" w:cs="Times New Roman"/>
+          <w:noProof/>
+          <w:lang w:eastAsia="en-AU"/>
+        </w:rPr>
+        <mc:AlternateContent>
+          <mc:Choice Requires="wps">
+            <w:drawing>
+              <wp:anchor distT="0" distB="0" distL="114300" distR="114300" simplePos="0" relativeHeight="251674624" behindDoc="0" locked="0" layoutInCell="1" allowOverlap="1" wp14:anchorId="502064E2" wp14:editId="05CB044D">
+                <wp:simplePos x="0" y="0"/>
+                <wp:positionH relativeFrom="column">
+                  <wp:posOffset>1432243</wp:posOffset>
+                </wp:positionH>
+                <wp:positionV relativeFrom="paragraph">
+                  <wp:posOffset>-266700</wp:posOffset>
+                </wp:positionV>
+                <wp:extent cx="906780" cy="271145"/>
+                <wp:effectExtent l="0" t="0" r="0" b="0"/>
+                <wp:wrapNone/>
+                <wp:docPr id="28" name="Text Box 194"/>
+                <wp:cNvGraphicFramePr/>
+                <a:graphic xmlns:a="http://schemas.openxmlformats.org/drawingml/2006/main">
+                  <a:graphicData uri="http://schemas.microsoft.com/office/word/2010/wordprocessingShape">
+                    <wps:wsp>
+                      <wps:cNvSpPr txBox="1"/>
+                      <wps:spPr>
+                        <a:xfrm>
+                          <a:off x="0" y="0"/>
+                          <a:ext cx="906780" cy="271145"/>
                         </a:xfrm>
                         <a:prstGeom prst="rect">
                           <a:avLst/>
                         </a:prstGeom>
-                        <a:ln>
-                          <a:solidFill>
-                            <a:schemeClr val="tx1"/>
-                          </a:solidFill>
-                          <a:headEnd/>
-                          <a:tailEnd/>
+                        <a:noFill/>
+                        <a:ln w="6350">
+                          <a:noFill/>
                         </a:ln>
+                        <a:effectLst/>
                       </wps:spPr>
                       <wps:style>
-                        <a:lnRef idx="1">
-                          <a:schemeClr val="accent3"/>
+                        <a:lnRef idx="0">
+                          <a:schemeClr val="accent1"/>
                         </a:lnRef>
-                        <a:fillRef idx="2">
-                          <a:schemeClr val="accent3"/>
+                        <a:fillRef idx="0">
+                          <a:schemeClr val="accent1"/>
                         </a:fillRef>
-                        <a:effectRef idx="1">
-                          <a:schemeClr val="accent3"/>
+                        <a:effectRef idx="0">
+                          <a:schemeClr val="accent1"/>
                         </a:effectRef>
                         <a:fontRef idx="minor">
                           <a:schemeClr val="dk1"/>
@@ -3340,34 +3433,23 @@
                           <w:p>
                             <w:pPr>
                               <w:pStyle w:val="NormalWeb"/>
-                              <w:spacing w:before="0" w:beforeAutospacing="0" w:after="160" w:afterAutospacing="0" w:line="254" w:lineRule="auto"/>
-                              <w:jc w:val="center"/>
+                              <w:spacing w:before="0" w:beforeAutospacing="0" w:after="160" w:afterAutospacing="0" w:line="256" w:lineRule="auto"/>
                             </w:pPr>
                             <w:r>
                               <w:rPr>
                                 <w:rFonts w:eastAsia="Calibri"/>
-                                <w:sz w:val="22"/>
-                                <w:szCs w:val="22"/>
+                                <w:sz w:val="18"/>
+                                <w:szCs w:val="18"/>
                               </w:rPr>
-                              <w:t>PS Solver</w:t>
-                            </w:r>
-                          </w:p>
-                          <w:p>
-                            <w:pPr>
-                              <w:pStyle w:val="NormalWeb"/>
-                              <w:spacing w:before="0" w:beforeAutospacing="0" w:after="160" w:afterAutospacing="0" w:line="254" w:lineRule="auto"/>
-                              <w:jc w:val="center"/>
-                            </w:pPr>
-                            <w:r>
-                              <w:rPr>
-                                <w:rFonts w:eastAsia="Times New Roman"/>
-                              </w:rPr>
-                              <w:t> </w:t>
+                              <w:t>Updated Guess</w:t>
                             </w:r>
                           </w:p>
                         </w:txbxContent>
                       </wps:txbx>
-                      <wps:bodyPr rot="0" vert="horz" wrap="square" lIns="91440" tIns="45720" rIns="91440" bIns="45720" anchor="b" anchorCtr="0">
+                      <wps:bodyPr rot="0" spcFirstLastPara="0" vert="horz" wrap="none" lIns="91440" tIns="45720" rIns="91440" bIns="45720" numCol="1" spcCol="0" rtlCol="0" fromWordArt="0" anchor="t" anchorCtr="0" forceAA="0" compatLnSpc="1">
+                        <a:prstTxWarp prst="textNoShape">
+                          <a:avLst/>
+                        </a:prstTxWarp>
                         <a:noAutofit/>
                       </wps:bodyPr>
                     </wps:wsp>
@@ -3378,38 +3460,21 @@
           </mc:Choice>
           <mc:Fallback>
             <w:pict>
-              <v:shape w14:anchorId="75E60492" id="Text Box 2" o:spid="_x0000_s1067" type="#_x0000_t202" style="position:absolute;margin-left:87.75pt;margin-top:0;width:73pt;height:22.35pt;z-index:251659264;visibility:visible;mso-wrap-style:square;mso-wrap-distance-left:9pt;mso-wrap-distance-top:0;mso-wrap-distance-right:9pt;mso-wrap-distance-bottom:0;mso-position-horizontal:absolute;mso-position-horizontal-relative:text;mso-position-vertical:absolute;mso-position-vertical-relative:text;v-text-anchor:bottom" o:gfxdata="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" fillcolor="#c3c3c3 [2166]" strokecolor="black [3213]" strokeweight=".5pt">
-                <v:fill color2="#b6b6b6 [2614]" rotate="t" colors="0 #d2d2d2;.5 #c8c8c8;1 silver" focus="100%" type="gradient">
-                  <o:fill v:ext="view" type="gradientUnscaled"/>
-                </v:fill>
+              <v:shape w14:anchorId="502064E2" id="_x0000_s1065" type="#_x0000_t202" style="position:absolute;margin-left:112.8pt;margin-top:-21pt;width:71.4pt;height:21.35pt;z-index:251674624;visibility:visible;mso-wrap-style:none;mso-wrap-distance-left:9pt;mso-wrap-distance-top:0;mso-wrap-distance-right:9pt;mso-wrap-distance-bottom:0;mso-position-horizontal:absolute;mso-position-horizontal-relative:text;mso-position-vertical:absolute;mso-position-vertical-relative:text;v-text-anchor:top" o:gfxdata="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" filled="f" stroked="f" strokeweight=".5pt">
                 <v:textbox>
                   <w:txbxContent>
                     <w:p>
                       <w:pPr>
                         <w:pStyle w:val="NormalWeb"/>
-                        <w:spacing w:before="0" w:beforeAutospacing="0" w:after="160" w:afterAutospacing="0" w:line="254" w:lineRule="auto"/>
-                        <w:jc w:val="center"/>
+                        <w:spacing w:before="0" w:beforeAutospacing="0" w:after="160" w:afterAutospacing="0" w:line="256" w:lineRule="auto"/>
                       </w:pPr>
                       <w:r>
                         <w:rPr>
                           <w:rFonts w:eastAsia="Calibri"/>
-                          <w:sz w:val="22"/>
-                          <w:szCs w:val="22"/>
+                          <w:sz w:val="18"/>
+                          <w:szCs w:val="18"/>
                         </w:rPr>
-                        <w:t>PS Solver</w:t>
-                      </w:r>
-                    </w:p>
-                    <w:p>
-                      <w:pPr>
-                        <w:pStyle w:val="NormalWeb"/>
-                        <w:spacing w:before="0" w:beforeAutospacing="0" w:after="160" w:afterAutospacing="0" w:line="254" w:lineRule="auto"/>
-                        <w:jc w:val="center"/>
-                      </w:pPr>
-                      <w:r>
-                        <w:rPr>
-                          <w:rFonts w:eastAsia="Times New Roman"/>
-                        </w:rPr>
-                        <w:t> </w:t>
+                        <w:t>Updated Guess</w:t>
                       </w:r>
                     </w:p>
                   </w:txbxContent>
@@ -3428,52 +3493,46 @@
         <mc:AlternateContent>
           <mc:Choice Requires="wps">
             <w:drawing>
-              <wp:anchor distT="0" distB="0" distL="114300" distR="114300" simplePos="0" relativeHeight="251660288" behindDoc="0" locked="0" layoutInCell="1" allowOverlap="1" wp14:anchorId="2CD76811" wp14:editId="5EC01B22">
+              <wp:anchor distT="0" distB="0" distL="114300" distR="114300" simplePos="0" relativeHeight="251670528" behindDoc="0" locked="0" layoutInCell="1" allowOverlap="1" wp14:anchorId="661DFC1C" wp14:editId="275DA0DB">
                 <wp:simplePos x="0" y="0"/>
                 <wp:positionH relativeFrom="column">
-                  <wp:posOffset>1203960</wp:posOffset>
+                  <wp:posOffset>3023553</wp:posOffset>
                 </wp:positionH>
                 <wp:positionV relativeFrom="paragraph">
-                  <wp:posOffset>614045</wp:posOffset>
+                  <wp:posOffset>394970</wp:posOffset>
                 </wp:positionV>
-                <wp:extent cx="718247" cy="435950"/>
+                <wp:extent cx="906780" cy="537845"/>
                 <wp:effectExtent l="0" t="0" r="0" b="0"/>
                 <wp:wrapNone/>
-                <wp:docPr id="42" name="Text Box 2"/>
-                <wp:cNvGraphicFramePr>
-                  <a:graphicFrameLocks xmlns:a="http://schemas.openxmlformats.org/drawingml/2006/main"/>
-                </wp:cNvGraphicFramePr>
+                <wp:docPr id="23" name="Text Box 194"/>
+                <wp:cNvGraphicFramePr/>
                 <a:graphic xmlns:a="http://schemas.openxmlformats.org/drawingml/2006/main">
                   <a:graphicData uri="http://schemas.microsoft.com/office/word/2010/wordprocessingShape">
                     <wps:wsp>
-                      <wps:cNvSpPr txBox="1">
-                        <a:spLocks noChangeArrowheads="1"/>
-                      </wps:cNvSpPr>
-                      <wps:spPr bwMode="auto">
+                      <wps:cNvSpPr txBox="1"/>
+                      <wps:spPr>
                         <a:xfrm>
                           <a:off x="0" y="0"/>
-                          <a:ext cx="718247" cy="435950"/>
+                          <a:ext cx="906780" cy="537845"/>
                         </a:xfrm>
                         <a:prstGeom prst="rect">
                           <a:avLst/>
                         </a:prstGeom>
-                        <a:ln>
-                          <a:solidFill>
-                            <a:schemeClr val="tx1"/>
-                          </a:solidFill>
-                          <a:headEnd/>
-                          <a:tailEnd/>
+                        <a:noFill/>
+                        <a:ln w="6350">
+                          <a:noFill/>
                         </a:ln>
+                        <a:effectLst/>
                       </wps:spPr>
                       <wps:style>
-                        <a:lnRef idx="1">
-                          <a:schemeClr val="accent3"/>
+                        <a:lnRef idx="0">
+                          <a:schemeClr val="accent1"/>
                         </a:lnRef>
-                        <a:fillRef idx="2">
-                          <a:schemeClr val="accent3"/>
+                        <a:fillRef idx="0">
+                          <a:schemeClr val="accent1"/>
                         </a:fillRef>
-                        <a:effectRef idx="1">
-                          <a:schemeClr val="accent3"/>
+                        <a:effectRef idx="0">
+                          <a:schemeClr val="accent1"/>
                         </a:effectRef>
                         <a:fontRef idx="minor">
                           <a:schemeClr val="dk1"/>
@@ -3484,77 +3543,297 @@
                           <w:p>
                             <w:pPr>
                               <w:pStyle w:val="NormalWeb"/>
-                              <w:spacing w:before="0" w:beforeAutospacing="0" w:after="160" w:afterAutospacing="0" w:line="252" w:lineRule="auto"/>
+                              <w:spacing w:before="0" w:beforeAutospacing="0" w:after="0" w:afterAutospacing="0"/>
+                              <w:jc w:val="center"/>
+                              <w:rPr>
+                                <w:rFonts w:eastAsia="Calibri"/>
+                                <w:sz w:val="18"/>
+                                <w:szCs w:val="18"/>
+                              </w:rPr>
+                            </w:pPr>
+                            <w:r>
+                              <w:rPr>
+                                <w:rFonts w:eastAsia="Calibri"/>
+                                <w:sz w:val="18"/>
+                                <w:szCs w:val="18"/>
+                              </w:rPr>
+                              <w:t>Vehicle Dynamics</w:t>
+                            </w:r>
+                          </w:p>
+                          <w:p>
+                            <w:pPr>
+                              <w:pStyle w:val="NormalWeb"/>
+                              <w:spacing w:before="0" w:beforeAutospacing="0" w:after="0" w:afterAutospacing="0"/>
                               <w:jc w:val="center"/>
                             </w:pPr>
                             <w:r>
                               <w:rPr>
                                 <w:rFonts w:eastAsia="Calibri"/>
-                                <w:sz w:val="22"/>
-                                <w:szCs w:val="22"/>
+                                <w:sz w:val="18"/>
+                                <w:szCs w:val="18"/>
                               </w:rPr>
-                              <w:t>External Modules</w:t>
+                              <w:t>Aerodynamics</w:t>
+                            </w:r>
+                          </w:p>
+                        </w:txbxContent>
+                      </wps:txbx>
+                      <wps:bodyPr rot="0" spcFirstLastPara="0" vert="horz" wrap="none" lIns="91440" tIns="45720" rIns="91440" bIns="45720" numCol="1" spcCol="0" rtlCol="0" fromWordArt="0" anchor="t" anchorCtr="0" forceAA="0" compatLnSpc="1">
+                        <a:prstTxWarp prst="textNoShape">
+                          <a:avLst/>
+                        </a:prstTxWarp>
+                        <a:noAutofit/>
+                      </wps:bodyPr>
+                    </wps:wsp>
+                  </a:graphicData>
+                </a:graphic>
+                <wp14:sizeRelV relativeFrom="margin">
+                  <wp14:pctHeight>0</wp14:pctHeight>
+                </wp14:sizeRelV>
+              </wp:anchor>
+            </w:drawing>
+          </mc:Choice>
+          <mc:Fallback>
+            <w:pict>
+              <v:shape w14:anchorId="661DFC1C" id="_x0000_s1066" type="#_x0000_t202" style="position:absolute;margin-left:238.1pt;margin-top:31.1pt;width:71.4pt;height:42.35pt;z-index:251670528;visibility:visible;mso-wrap-style:none;mso-height-percent:0;mso-wrap-distance-left:9pt;mso-wrap-distance-top:0;mso-wrap-distance-right:9pt;mso-wrap-distance-bottom:0;mso-position-horizontal:absolute;mso-position-horizontal-relative:text;mso-position-vertical:absolute;mso-position-vertical-relative:text;mso-height-percent:0;mso-height-relative:margin;v-text-anchor:top" o:gfxdata="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" filled="f" stroked="f" strokeweight=".5pt">
+                <v:textbox>
+                  <w:txbxContent>
+                    <w:p>
+                      <w:pPr>
+                        <w:pStyle w:val="NormalWeb"/>
+                        <w:spacing w:before="0" w:beforeAutospacing="0" w:after="0" w:afterAutospacing="0"/>
+                        <w:jc w:val="center"/>
+                        <w:rPr>
+                          <w:rFonts w:eastAsia="Calibri"/>
+                          <w:sz w:val="18"/>
+                          <w:szCs w:val="18"/>
+                        </w:rPr>
+                      </w:pPr>
+                      <w:r>
+                        <w:rPr>
+                          <w:rFonts w:eastAsia="Calibri"/>
+                          <w:sz w:val="18"/>
+                          <w:szCs w:val="18"/>
+                        </w:rPr>
+                        <w:t>Vehicle Dynamics</w:t>
+                      </w:r>
+                    </w:p>
+                    <w:p>
+                      <w:pPr>
+                        <w:pStyle w:val="NormalWeb"/>
+                        <w:spacing w:before="0" w:beforeAutospacing="0" w:after="0" w:afterAutospacing="0"/>
+                        <w:jc w:val="center"/>
+                      </w:pPr>
+                      <w:r>
+                        <w:rPr>
+                          <w:rFonts w:eastAsia="Calibri"/>
+                          <w:sz w:val="18"/>
+                          <w:szCs w:val="18"/>
+                        </w:rPr>
+                        <w:t>Aerodynamics</w:t>
+                      </w:r>
+                    </w:p>
+                  </w:txbxContent>
+                </v:textbox>
+              </v:shape>
+            </w:pict>
+          </mc:Fallback>
+        </mc:AlternateContent>
+      </w:r>
+      <w:r>
+        <w:rPr>
+          <w:rFonts w:ascii="Times New Roman" w:hAnsi="Times New Roman" w:cs="Times New Roman"/>
+          <w:noProof/>
+          <w:lang w:eastAsia="en-AU"/>
+        </w:rPr>
+        <mc:AlternateContent>
+          <mc:Choice Requires="wps">
+            <w:drawing>
+              <wp:anchor distT="0" distB="0" distL="114300" distR="114300" simplePos="0" relativeHeight="251672576" behindDoc="0" locked="0" layoutInCell="1" allowOverlap="1" wp14:anchorId="2898E2C4" wp14:editId="0C4047A8">
+                <wp:simplePos x="0" y="0"/>
+                <wp:positionH relativeFrom="column">
+                  <wp:posOffset>1277303</wp:posOffset>
+                </wp:positionH>
+                <wp:positionV relativeFrom="paragraph">
+                  <wp:posOffset>398145</wp:posOffset>
+                </wp:positionV>
+                <wp:extent cx="906780" cy="449580"/>
+                <wp:effectExtent l="0" t="0" r="0" b="7620"/>
+                <wp:wrapNone/>
+                <wp:docPr id="26" name="Text Box 194"/>
+                <wp:cNvGraphicFramePr/>
+                <a:graphic xmlns:a="http://schemas.openxmlformats.org/drawingml/2006/main">
+                  <a:graphicData uri="http://schemas.microsoft.com/office/word/2010/wordprocessingShape">
+                    <wps:wsp>
+                      <wps:cNvSpPr txBox="1"/>
+                      <wps:spPr>
+                        <a:xfrm>
+                          <a:off x="0" y="0"/>
+                          <a:ext cx="906780" cy="449580"/>
+                        </a:xfrm>
+                        <a:prstGeom prst="rect">
+                          <a:avLst/>
+                        </a:prstGeom>
+                        <a:noFill/>
+                        <a:ln w="6350">
+                          <a:noFill/>
+                        </a:ln>
+                        <a:effectLst/>
+                      </wps:spPr>
+                      <wps:style>
+                        <a:lnRef idx="0">
+                          <a:schemeClr val="accent1"/>
+                        </a:lnRef>
+                        <a:fillRef idx="0">
+                          <a:schemeClr val="accent1"/>
+                        </a:fillRef>
+                        <a:effectRef idx="0">
+                          <a:schemeClr val="accent1"/>
+                        </a:effectRef>
+                        <a:fontRef idx="minor">
+                          <a:schemeClr val="dk1"/>
+                        </a:fontRef>
+                      </wps:style>
+                      <wps:txbx>
+                        <w:txbxContent>
+                          <w:p>
+                            <w:pPr>
+                              <w:pStyle w:val="NormalWeb"/>
+                              <w:spacing w:before="0" w:beforeAutospacing="0" w:after="0" w:afterAutospacing="0" w:line="257" w:lineRule="auto"/>
+                              <w:jc w:val="center"/>
+                              <w:rPr>
+                                <w:rFonts w:eastAsia="Calibri"/>
+                                <w:sz w:val="18"/>
+                                <w:szCs w:val="18"/>
+                              </w:rPr>
+                            </w:pPr>
+                            <w:r>
+                              <w:rPr>
+                                <w:rFonts w:eastAsia="Calibri"/>
+                                <w:sz w:val="18"/>
+                                <w:szCs w:val="18"/>
+                              </w:rPr>
+                              <w:t>Constraint Violations</w:t>
                             </w:r>
                           </w:p>
                           <w:p>
                             <w:pPr>
                               <w:pStyle w:val="NormalWeb"/>
-                              <w:spacing w:before="0" w:beforeAutospacing="0" w:after="160" w:afterAutospacing="0" w:line="252" w:lineRule="auto"/>
+                              <w:spacing w:before="0" w:beforeAutospacing="0" w:after="0" w:afterAutospacing="0" w:line="257" w:lineRule="auto"/>
                               <w:jc w:val="center"/>
+                              <w:rPr>
+                                <w:rFonts w:eastAsia="Calibri"/>
+                                <w:sz w:val="18"/>
+                                <w:szCs w:val="18"/>
+                              </w:rPr>
                             </w:pPr>
                             <w:r>
                               <w:rPr>
-                                <w:rFonts w:eastAsia="Times New Roman"/>
+                                <w:rFonts w:eastAsia="Calibri"/>
+                                <w:sz w:val="18"/>
+                                <w:szCs w:val="18"/>
                               </w:rPr>
-                              <w:t> </w:t>
+                              <w:t>Cost</w:t>
                             </w:r>
+                          </w:p>
+                          <w:p>
+                            <w:pPr>
+                              <w:pStyle w:val="NormalWeb"/>
+                              <w:spacing w:before="0" w:beforeAutospacing="0" w:after="0" w:afterAutospacing="0" w:line="257" w:lineRule="auto"/>
+                              <w:jc w:val="center"/>
+                              <w:rPr>
+                                <w:rFonts w:eastAsia="Calibri"/>
+                                <w:sz w:val="18"/>
+                                <w:szCs w:val="18"/>
+                              </w:rPr>
+                            </w:pPr>
+                          </w:p>
+                          <w:p>
+                            <w:pPr>
+                              <w:pStyle w:val="NormalWeb"/>
+                              <w:spacing w:before="0" w:beforeAutospacing="0" w:after="0" w:afterAutospacing="0" w:line="257" w:lineRule="auto"/>
+                              <w:jc w:val="center"/>
+                            </w:pPr>
                           </w:p>
                         </w:txbxContent>
                       </wps:txbx>
-                      <wps:bodyPr rot="0" vert="horz" wrap="square" lIns="91440" tIns="45720" rIns="91440" bIns="45720" anchor="b" anchorCtr="0">
+                      <wps:bodyPr rot="0" spcFirstLastPara="0" vert="horz" wrap="none" lIns="91440" tIns="45720" rIns="91440" bIns="45720" numCol="1" spcCol="0" rtlCol="0" fromWordArt="0" anchor="t" anchorCtr="0" forceAA="0" compatLnSpc="1">
+                        <a:prstTxWarp prst="textNoShape">
+                          <a:avLst/>
+                        </a:prstTxWarp>
                         <a:noAutofit/>
                       </wps:bodyPr>
                     </wps:wsp>
                   </a:graphicData>
                 </a:graphic>
+                <wp14:sizeRelV relativeFrom="margin">
+                  <wp14:pctHeight>0</wp14:pctHeight>
+                </wp14:sizeRelV>
               </wp:anchor>
             </w:drawing>
           </mc:Choice>
           <mc:Fallback>
             <w:pict>
-              <v:shape w14:anchorId="2CD76811" id="_x0000_s1069" type="#_x0000_t202" style="position:absolute;margin-left:94.8pt;margin-top:48.35pt;width:56.55pt;height:34.35pt;z-index:251660288;visibility:visible;mso-wrap-style:square;mso-wrap-distance-left:9pt;mso-wrap-distance-top:0;mso-wrap-distance-right:9pt;mso-wrap-distance-bottom:0;mso-position-horizontal:absolute;mso-position-horizontal-relative:text;mso-position-vertical:absolute;mso-position-vertical-relative:text;v-text-anchor:bottom" o:gfxdata="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" fillcolor="#c3c3c3 [2166]" strokecolor="black [3213]" strokeweight=".5pt">
-                <v:fill color2="#b6b6b6 [2614]" rotate="t" colors="0 #d2d2d2;.5 #c8c8c8;1 silver" focus="100%" type="gradient">
-                  <o:fill v:ext="view" type="gradientUnscaled"/>
-                </v:fill>
+              <v:shape w14:anchorId="2898E2C4" id="_x0000_s1067" type="#_x0000_t202" style="position:absolute;margin-left:100.6pt;margin-top:31.35pt;width:71.4pt;height:35.4pt;z-index:251672576;visibility:visible;mso-wrap-style:none;mso-height-percent:0;mso-wrap-distance-left:9pt;mso-wrap-distance-top:0;mso-wrap-distance-right:9pt;mso-wrap-distance-bottom:0;mso-position-horizontal:absolute;mso-position-horizontal-relative:text;mso-position-vertical:absolute;mso-position-vertical-relative:text;mso-height-percent:0;mso-height-relative:margin;v-text-anchor:top" o:gfxdata="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" filled="f" stroked="f" strokeweight=".5pt">
                 <v:textbox>
                   <w:txbxContent>
                     <w:p>
                       <w:pPr>
                         <w:pStyle w:val="NormalWeb"/>
-                        <w:spacing w:before="0" w:beforeAutospacing="0" w:after="160" w:afterAutospacing="0" w:line="252" w:lineRule="auto"/>
+                        <w:spacing w:before="0" w:beforeAutospacing="0" w:after="0" w:afterAutospacing="0" w:line="257" w:lineRule="auto"/>
                         <w:jc w:val="center"/>
+                        <w:rPr>
+                          <w:rFonts w:eastAsia="Calibri"/>
+                          <w:sz w:val="18"/>
+                          <w:szCs w:val="18"/>
+                        </w:rPr>
                       </w:pPr>
                       <w:r>
                         <w:rPr>
                           <w:rFonts w:eastAsia="Calibri"/>
-                          <w:sz w:val="22"/>
-                          <w:szCs w:val="22"/>
+                          <w:sz w:val="18"/>
+                          <w:szCs w:val="18"/>
                         </w:rPr>
-                        <w:t>External Modules</w:t>
+                        <w:t>Constraint Violations</w:t>
                       </w:r>
                     </w:p>
                     <w:p>
                       <w:pPr>
                         <w:pStyle w:val="NormalWeb"/>
-                        <w:spacing w:before="0" w:beforeAutospacing="0" w:after="160" w:afterAutospacing="0" w:line="252" w:lineRule="auto"/>
+                        <w:spacing w:before="0" w:beforeAutospacing="0" w:after="0" w:afterAutospacing="0" w:line="257" w:lineRule="auto"/>
                         <w:jc w:val="center"/>
+                        <w:rPr>
+                          <w:rFonts w:eastAsia="Calibri"/>
+                          <w:sz w:val="18"/>
+                          <w:szCs w:val="18"/>
+                        </w:rPr>
                       </w:pPr>
                       <w:r>
                         <w:rPr>
-                          <w:rFonts w:eastAsia="Times New Roman"/>
+                          <w:rFonts w:eastAsia="Calibri"/>
+                          <w:sz w:val="18"/>
+                          <w:szCs w:val="18"/>
                         </w:rPr>
-                        <w:t> </w:t>
+                        <w:t>Cost</w:t>
                       </w:r>
+                    </w:p>
+                    <w:p>
+                      <w:pPr>
+                        <w:pStyle w:val="NormalWeb"/>
+                        <w:spacing w:before="0" w:beforeAutospacing="0" w:after="0" w:afterAutospacing="0" w:line="257" w:lineRule="auto"/>
+                        <w:jc w:val="center"/>
+                        <w:rPr>
+                          <w:rFonts w:eastAsia="Calibri"/>
+                          <w:sz w:val="18"/>
+                          <w:szCs w:val="18"/>
+                        </w:rPr>
+                      </w:pPr>
+                    </w:p>
+                    <w:p>
+                      <w:pPr>
+                        <w:pStyle w:val="NormalWeb"/>
+                        <w:spacing w:before="0" w:beforeAutospacing="0" w:after="0" w:afterAutospacing="0" w:line="257" w:lineRule="auto"/>
+                        <w:jc w:val="center"/>
+                      </w:pPr>
                     </w:p>
                   </w:txbxContent>
                 </v:textbox>
@@ -3575,10 +3854,10 @@
               <wp:anchor distT="0" distB="0" distL="114300" distR="114300" simplePos="0" relativeHeight="251662336" behindDoc="0" locked="0" layoutInCell="1" allowOverlap="1" wp14:anchorId="3078F71D" wp14:editId="2BACDFE4">
                 <wp:simplePos x="0" y="0"/>
                 <wp:positionH relativeFrom="column">
-                  <wp:posOffset>986790</wp:posOffset>
+                  <wp:posOffset>3017487</wp:posOffset>
                 </wp:positionH>
                 <wp:positionV relativeFrom="paragraph">
-                  <wp:posOffset>289560</wp:posOffset>
+                  <wp:posOffset>-265430</wp:posOffset>
                 </wp:positionV>
                 <wp:extent cx="906780" cy="271145"/>
                 <wp:effectExtent l="0" t="0" r="0" b="0"/>
@@ -3657,7 +3936,7 @@
           </mc:Choice>
           <mc:Fallback>
             <w:pict>
-              <v:shape w14:anchorId="3078F71D" id="Text Box 194" o:spid="_x0000_s1070" type="#_x0000_t202" style="position:absolute;margin-left:77.7pt;margin-top:22.8pt;width:71.4pt;height:21.35pt;z-index:251662336;visibility:visible;mso-wrap-style:none;mso-wrap-distance-left:9pt;mso-wrap-distance-top:0;mso-wrap-distance-right:9pt;mso-wrap-distance-bottom:0;mso-position-horizontal:absolute;mso-position-horizontal-relative:text;mso-position-vertical:absolute;mso-position-vertical-relative:text;v-text-anchor:top" o:gfxdata="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" filled="f" stroked="f" strokeweight=".5pt">
+              <v:shape w14:anchorId="3078F71D" id="_x0000_s1068" type="#_x0000_t202" style="position:absolute;margin-left:237.6pt;margin-top:-20.9pt;width:71.4pt;height:21.35pt;z-index:251662336;visibility:visible;mso-wrap-style:none;mso-wrap-distance-left:9pt;mso-wrap-distance-top:0;mso-wrap-distance-right:9pt;mso-wrap-distance-bottom:0;mso-position-horizontal:absolute;mso-position-horizontal-relative:text;mso-position-vertical:absolute;mso-position-vertical-relative:text;v-text-anchor:top" o:gfxdata="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" filled="f" stroked="f" strokeweight=".5pt">
                 <v:textbox>
                   <w:txbxContent>
                     <w:p>
@@ -3698,18 +3977,18 @@
         <mc:AlternateContent>
           <mc:Choice Requires="wps">
             <w:drawing>
-              <wp:anchor distT="0" distB="0" distL="114300" distR="114300" simplePos="0" relativeHeight="251663360" behindDoc="0" locked="0" layoutInCell="1" allowOverlap="1" wp14:anchorId="3DB0F832" wp14:editId="492E62BE">
+              <wp:anchor distT="0" distB="0" distL="114300" distR="114300" simplePos="0" relativeHeight="251666432" behindDoc="0" locked="0" layoutInCell="1" allowOverlap="1">
                 <wp:simplePos x="0" y="0"/>
                 <wp:positionH relativeFrom="column">
-                  <wp:posOffset>1563370</wp:posOffset>
+                  <wp:posOffset>1537970</wp:posOffset>
                 </wp:positionH>
                 <wp:positionV relativeFrom="paragraph">
-                  <wp:posOffset>283210</wp:posOffset>
+                  <wp:posOffset>246269</wp:posOffset>
                 </wp:positionV>
-                <wp:extent cx="14708" cy="330700"/>
-                <wp:effectExtent l="0" t="0" r="0" b="0"/>
+                <wp:extent cx="650048" cy="3698"/>
+                <wp:effectExtent l="38100" t="76200" r="0" b="92075"/>
                 <wp:wrapNone/>
-                <wp:docPr id="1" name="Straight Arrow Connector 1"/>
+                <wp:docPr id="16" name="Straight Arrow Connector 16"/>
                 <wp:cNvGraphicFramePr/>
                 <a:graphic xmlns:a="http://schemas.openxmlformats.org/drawingml/2006/main">
                   <a:graphicData uri="http://schemas.microsoft.com/office/word/2010/wordprocessingShape">
@@ -3718,7 +3997,7 @@
                       <wps:spPr>
                         <a:xfrm flipH="1">
                           <a:off x="0" y="0"/>
-                          <a:ext cx="14708" cy="330700"/>
+                          <a:ext cx="650048" cy="3698"/>
                         </a:xfrm>
                         <a:prstGeom prst="straightConnector1">
                           <a:avLst/>
@@ -3750,7 +4029,7 @@
           </mc:Choice>
           <mc:Fallback>
             <w:pict>
-              <v:shape w14:anchorId="733431A6" id="Straight Arrow Connector 1" o:spid="_x0000_s1026" type="#_x0000_t32" style="position:absolute;margin-left:123.1pt;margin-top:22.3pt;width:1.15pt;height:26.05pt;flip:x;z-index:251663360;visibility:visible;mso-wrap-style:square;mso-wrap-distance-left:9pt;mso-wrap-distance-top:0;mso-wrap-distance-right:9pt;mso-wrap-distance-bottom:0;mso-position-horizontal:absolute;mso-position-horizontal-relative:text;mso-position-vertical:absolute;mso-position-vertical-relative:text" o:gfxdata="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" strokecolor="black [3200]" strokeweight=".5pt">
+              <v:shape w14:anchorId="69A66A30" id="Straight Arrow Connector 16" o:spid="_x0000_s1026" type="#_x0000_t32" style="position:absolute;margin-left:121.1pt;margin-top:19.4pt;width:51.2pt;height:.3pt;flip:x;z-index:251666432;visibility:visible;mso-wrap-style:square;mso-wrap-distance-left:9pt;mso-wrap-distance-top:0;mso-wrap-distance-right:9pt;mso-wrap-distance-bottom:0;mso-position-horizontal:absolute;mso-position-horizontal-relative:text;mso-position-vertical:absolute;mso-position-vertical-relative:text" o:gfxdata="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" strokecolor="black [3200]" strokeweight=".5pt">
                 <v:stroke endarrow="block" joinstyle="miter"/>
               </v:shape>
             </w:pict>
@@ -3766,27 +4045,171 @@
         <mc:AlternateContent>
           <mc:Choice Requires="wps">
             <w:drawing>
-              <wp:anchor distT="0" distB="0" distL="114300" distR="114300" simplePos="0" relativeHeight="251664384" behindDoc="0" locked="0" layoutInCell="1" allowOverlap="1" wp14:anchorId="20A5BFBB" wp14:editId="11B93E48">
+              <wp:anchor distT="0" distB="0" distL="114300" distR="114300" simplePos="0" relativeHeight="251660288" behindDoc="0" locked="0" layoutInCell="1" allowOverlap="1" wp14:anchorId="2CD76811" wp14:editId="5EC01B22">
                 <wp:simplePos x="0" y="0"/>
                 <wp:positionH relativeFrom="column">
-                  <wp:posOffset>1560195</wp:posOffset>
+                  <wp:posOffset>3825986</wp:posOffset>
                 </wp:positionH>
                 <wp:positionV relativeFrom="paragraph">
-                  <wp:posOffset>1049655</wp:posOffset>
+                  <wp:posOffset>-32385</wp:posOffset>
                 </wp:positionV>
-                <wp:extent cx="3036" cy="355600"/>
-                <wp:effectExtent l="0" t="0" r="0" b="0"/>
+                <wp:extent cx="718185" cy="435610"/>
+                <wp:effectExtent l="0" t="0" r="24765" b="21590"/>
                 <wp:wrapNone/>
-                <wp:docPr id="2" name="Straight Arrow Connector 2"/>
+                <wp:docPr id="42" name="Text Box 2"/>
+                <wp:cNvGraphicFramePr>
+                  <a:graphicFrameLocks xmlns:a="http://schemas.openxmlformats.org/drawingml/2006/main"/>
+                </wp:cNvGraphicFramePr>
+                <a:graphic xmlns:a="http://schemas.openxmlformats.org/drawingml/2006/main">
+                  <a:graphicData uri="http://schemas.microsoft.com/office/word/2010/wordprocessingShape">
+                    <wps:wsp>
+                      <wps:cNvSpPr txBox="1">
+                        <a:spLocks noChangeArrowheads="1"/>
+                      </wps:cNvSpPr>
+                      <wps:spPr bwMode="auto">
+                        <a:xfrm>
+                          <a:off x="0" y="0"/>
+                          <a:ext cx="718185" cy="435610"/>
+                        </a:xfrm>
+                        <a:prstGeom prst="rect">
+                          <a:avLst/>
+                        </a:prstGeom>
+                        <a:ln>
+                          <a:solidFill>
+                            <a:schemeClr val="tx1"/>
+                          </a:solidFill>
+                          <a:headEnd/>
+                          <a:tailEnd/>
+                        </a:ln>
+                      </wps:spPr>
+                      <wps:style>
+                        <a:lnRef idx="1">
+                          <a:schemeClr val="accent3"/>
+                        </a:lnRef>
+                        <a:fillRef idx="2">
+                          <a:schemeClr val="accent3"/>
+                        </a:fillRef>
+                        <a:effectRef idx="1">
+                          <a:schemeClr val="accent3"/>
+                        </a:effectRef>
+                        <a:fontRef idx="minor">
+                          <a:schemeClr val="dk1"/>
+                        </a:fontRef>
+                      </wps:style>
+                      <wps:txbx>
+                        <w:txbxContent>
+                          <w:p>
+                            <w:pPr>
+                              <w:pStyle w:val="NormalWeb"/>
+                              <w:spacing w:before="0" w:beforeAutospacing="0" w:after="160" w:afterAutospacing="0" w:line="252" w:lineRule="auto"/>
+                              <w:jc w:val="center"/>
+                            </w:pPr>
+                            <w:r>
+                              <w:rPr>
+                                <w:rFonts w:eastAsia="Calibri"/>
+                                <w:sz w:val="22"/>
+                                <w:szCs w:val="22"/>
+                              </w:rPr>
+                              <w:t>External Modules</w:t>
+                            </w:r>
+                          </w:p>
+                          <w:p>
+                            <w:pPr>
+                              <w:pStyle w:val="NormalWeb"/>
+                              <w:spacing w:before="0" w:beforeAutospacing="0" w:after="160" w:afterAutospacing="0" w:line="252" w:lineRule="auto"/>
+                              <w:jc w:val="center"/>
+                            </w:pPr>
+                            <w:r>
+                              <w:rPr>
+                                <w:rFonts w:eastAsia="Times New Roman"/>
+                              </w:rPr>
+                              <w:t> </w:t>
+                            </w:r>
+                          </w:p>
+                        </w:txbxContent>
+                      </wps:txbx>
+                      <wps:bodyPr rot="0" vert="horz" wrap="square" lIns="91440" tIns="45720" rIns="91440" bIns="45720" anchor="b" anchorCtr="0">
+                        <a:noAutofit/>
+                      </wps:bodyPr>
+                    </wps:wsp>
+                  </a:graphicData>
+                </a:graphic>
+              </wp:anchor>
+            </w:drawing>
+          </mc:Choice>
+          <mc:Fallback>
+            <w:pict>
+              <v:shape w14:anchorId="2CD76811" id="Text Box 2" o:spid="_x0000_s1069" type="#_x0000_t202" style="position:absolute;margin-left:301.25pt;margin-top:-2.55pt;width:56.55pt;height:34.3pt;z-index:251660288;visibility:visible;mso-wrap-style:square;mso-wrap-distance-left:9pt;mso-wrap-distance-top:0;mso-wrap-distance-right:9pt;mso-wrap-distance-bottom:0;mso-position-horizontal:absolute;mso-position-horizontal-relative:text;mso-position-vertical:absolute;mso-position-vertical-relative:text;v-text-anchor:bottom" o:gfxdata="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" fillcolor="#c3c3c3 [2166]" strokecolor="black [3213]" strokeweight=".5pt">
+                <v:fill color2="#b6b6b6 [2614]" rotate="t" colors="0 #d2d2d2;.5 #c8c8c8;1 silver" focus="100%" type="gradient">
+                  <o:fill v:ext="view" type="gradientUnscaled"/>
+                </v:fill>
+                <v:textbox>
+                  <w:txbxContent>
+                    <w:p>
+                      <w:pPr>
+                        <w:pStyle w:val="NormalWeb"/>
+                        <w:spacing w:before="0" w:beforeAutospacing="0" w:after="160" w:afterAutospacing="0" w:line="252" w:lineRule="auto"/>
+                        <w:jc w:val="center"/>
+                      </w:pPr>
+                      <w:r>
+                        <w:rPr>
+                          <w:rFonts w:eastAsia="Calibri"/>
+                          <w:sz w:val="22"/>
+                          <w:szCs w:val="22"/>
+                        </w:rPr>
+                        <w:t>External Modules</w:t>
+                      </w:r>
+                    </w:p>
+                    <w:p>
+                      <w:pPr>
+                        <w:pStyle w:val="NormalWeb"/>
+                        <w:spacing w:before="0" w:beforeAutospacing="0" w:after="160" w:afterAutospacing="0" w:line="252" w:lineRule="auto"/>
+                        <w:jc w:val="center"/>
+                      </w:pPr>
+                      <w:r>
+                        <w:rPr>
+                          <w:rFonts w:eastAsia="Times New Roman"/>
+                        </w:rPr>
+                        <w:t> </w:t>
+                      </w:r>
+                    </w:p>
+                  </w:txbxContent>
+                </v:textbox>
+              </v:shape>
+            </w:pict>
+          </mc:Fallback>
+        </mc:AlternateContent>
+      </w:r>
+      <w:r>
+        <w:rPr>
+          <w:rFonts w:ascii="Times New Roman" w:hAnsi="Times New Roman" w:cs="Times New Roman"/>
+          <w:noProof/>
+          <w:lang w:eastAsia="en-AU"/>
+        </w:rPr>
+        <mc:AlternateContent>
+          <mc:Choice Requires="wps">
+            <w:drawing>
+              <wp:anchor distT="0" distB="0" distL="114300" distR="114300" simplePos="0" relativeHeight="251665408" behindDoc="0" locked="0" layoutInCell="1" allowOverlap="1" wp14:anchorId="3AA89CE2" wp14:editId="71974F42">
+                <wp:simplePos x="0" y="0"/>
+                <wp:positionH relativeFrom="column">
+                  <wp:posOffset>3175111</wp:posOffset>
+                </wp:positionH>
+                <wp:positionV relativeFrom="paragraph">
+                  <wp:posOffset>74930</wp:posOffset>
+                </wp:positionV>
+                <wp:extent cx="647896" cy="4333"/>
+                <wp:effectExtent l="0" t="76200" r="19050" b="91440"/>
+                <wp:wrapNone/>
+                <wp:docPr id="12" name="Straight Arrow Connector 12"/>
                 <wp:cNvGraphicFramePr/>
                 <a:graphic xmlns:a="http://schemas.openxmlformats.org/drawingml/2006/main">
                   <a:graphicData uri="http://schemas.microsoft.com/office/word/2010/wordprocessingShape">
                     <wps:wsp>
                       <wps:cNvCnPr/>
                       <wps:spPr>
-                        <a:xfrm flipH="1">
+                        <a:xfrm>
                           <a:off x="0" y="0"/>
-                          <a:ext cx="3036" cy="355600"/>
+                          <a:ext cx="647896" cy="4333"/>
                         </a:xfrm>
                         <a:prstGeom prst="straightConnector1">
                           <a:avLst/>
@@ -3818,7 +4241,7 @@
           </mc:Choice>
           <mc:Fallback>
             <w:pict>
-              <v:shape w14:anchorId="36026124" id="Straight Arrow Connector 2" o:spid="_x0000_s1026" type="#_x0000_t32" style="position:absolute;margin-left:122.85pt;margin-top:82.65pt;width:.25pt;height:28pt;flip:x;z-index:251664384;visibility:visible;mso-wrap-style:square;mso-wrap-distance-left:9pt;mso-wrap-distance-top:0;mso-wrap-distance-right:9pt;mso-wrap-distance-bottom:0;mso-position-horizontal:absolute;mso-position-horizontal-relative:text;mso-position-vertical:absolute;mso-position-vertical-relative:text" o:gfxdata="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" strokecolor="black [3200]" strokeweight=".5pt">
+              <v:shape w14:anchorId="63196131" id="Straight Arrow Connector 12" o:spid="_x0000_s1026" type="#_x0000_t32" style="position:absolute;margin-left:250pt;margin-top:5.9pt;width:51pt;height:.35pt;z-index:251665408;visibility:visible;mso-wrap-style:square;mso-wrap-distance-left:9pt;mso-wrap-distance-top:0;mso-wrap-distance-right:9pt;mso-wrap-distance-bottom:0;mso-position-horizontal:absolute;mso-position-horizontal-relative:text;mso-position-vertical:absolute;mso-position-vertical-relative:text" o:gfxdata="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" strokecolor="black [3200]" strokeweight=".5pt">
                 <v:stroke endarrow="block" joinstyle="miter"/>
               </v:shape>
             </w:pict>
@@ -3834,142 +4257,30 @@
         <mc:AlternateContent>
           <mc:Choice Requires="wps">
             <w:drawing>
-              <wp:anchor distT="0" distB="0" distL="114300" distR="114300" simplePos="0" relativeHeight="251665408" behindDoc="0" locked="0" layoutInCell="1" allowOverlap="1" wp14:anchorId="76456D4C" wp14:editId="607F0234">
+              <wp:anchor distT="0" distB="0" distL="114300" distR="114300" simplePos="0" relativeHeight="251663360" behindDoc="0" locked="0" layoutInCell="1" allowOverlap="1">
                 <wp:simplePos x="0" y="0"/>
                 <wp:positionH relativeFrom="column">
-                  <wp:posOffset>1099185</wp:posOffset>
+                  <wp:posOffset>1540510</wp:posOffset>
                 </wp:positionH>
                 <wp:positionV relativeFrom="paragraph">
-                  <wp:posOffset>1077595</wp:posOffset>
+                  <wp:posOffset>74406</wp:posOffset>
                 </wp:positionV>
-                <wp:extent cx="789305" cy="271145"/>
-                <wp:effectExtent l="0" t="0" r="0" b="0"/>
+                <wp:extent cx="647896" cy="4333"/>
+                <wp:effectExtent l="0" t="76200" r="19050" b="91440"/>
                 <wp:wrapNone/>
-                <wp:docPr id="46" name="Text Box 194"/>
-                <wp:cNvGraphicFramePr/>
-                <a:graphic xmlns:a="http://schemas.openxmlformats.org/drawingml/2006/main">
-                  <a:graphicData uri="http://schemas.microsoft.com/office/word/2010/wordprocessingShape">
-                    <wps:wsp>
-                      <wps:cNvSpPr txBox="1"/>
-                      <wps:spPr>
-                        <a:xfrm>
-                          <a:off x="0" y="0"/>
-                          <a:ext cx="789305" cy="271145"/>
-                        </a:xfrm>
-                        <a:prstGeom prst="rect">
-                          <a:avLst/>
-                        </a:prstGeom>
-                        <a:noFill/>
-                        <a:ln w="6350">
-                          <a:noFill/>
-                        </a:ln>
-                        <a:effectLst/>
-                      </wps:spPr>
-                      <wps:style>
-                        <a:lnRef idx="0">
-                          <a:schemeClr val="accent1"/>
-                        </a:lnRef>
-                        <a:fillRef idx="0">
-                          <a:schemeClr val="accent1"/>
-                        </a:fillRef>
-                        <a:effectRef idx="0">
-                          <a:schemeClr val="accent1"/>
-                        </a:effectRef>
-                        <a:fontRef idx="minor">
-                          <a:schemeClr val="dk1"/>
-                        </a:fontRef>
-                      </wps:style>
-                      <wps:txbx>
-                        <w:txbxContent>
-                          <w:p>
-                            <w:pPr>
-                              <w:pStyle w:val="NormalWeb"/>
-                              <w:spacing w:before="0" w:beforeAutospacing="0" w:after="160" w:afterAutospacing="0" w:line="254" w:lineRule="auto"/>
-                            </w:pPr>
-                            <w:r>
-                              <w:rPr>
-                                <w:rFonts w:eastAsia="Calibri"/>
-                                <w:sz w:val="18"/>
-                                <w:szCs w:val="18"/>
-                              </w:rPr>
-                              <w:t>Vehicle Data</w:t>
-                            </w:r>
-                          </w:p>
-                        </w:txbxContent>
-                      </wps:txbx>
-                      <wps:bodyPr rot="0" spcFirstLastPara="0" vert="horz" wrap="none" lIns="91440" tIns="45720" rIns="91440" bIns="45720" numCol="1" spcCol="0" rtlCol="0" fromWordArt="0" anchor="t" anchorCtr="0" forceAA="0" compatLnSpc="1">
-                        <a:prstTxWarp prst="textNoShape">
-                          <a:avLst/>
-                        </a:prstTxWarp>
-                        <a:noAutofit/>
-                      </wps:bodyPr>
-                    </wps:wsp>
-                  </a:graphicData>
-                </a:graphic>
-              </wp:anchor>
-            </w:drawing>
-          </mc:Choice>
-          <mc:Fallback>
-            <w:pict>
-              <v:shape w14:anchorId="76456D4C" id="_x0000_s1071" type="#_x0000_t202" style="position:absolute;margin-left:86.55pt;margin-top:84.85pt;width:62.15pt;height:21.35pt;z-index:251665408;visibility:visible;mso-wrap-style:none;mso-wrap-distance-left:9pt;mso-wrap-distance-top:0;mso-wrap-distance-right:9pt;mso-wrap-distance-bottom:0;mso-position-horizontal:absolute;mso-position-horizontal-relative:text;mso-position-vertical:absolute;mso-position-vertical-relative:text;v-text-anchor:top" o:gfxdata="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" filled="f" stroked="f" strokeweight=".5pt">
-                <v:textbox>
-                  <w:txbxContent>
-                    <w:p>
-                      <w:pPr>
-                        <w:pStyle w:val="NormalWeb"/>
-                        <w:spacing w:before="0" w:beforeAutospacing="0" w:after="160" w:afterAutospacing="0" w:line="254" w:lineRule="auto"/>
-                      </w:pPr>
-                      <w:r>
-                        <w:rPr>
-                          <w:rFonts w:eastAsia="Calibri"/>
-                          <w:sz w:val="18"/>
-                          <w:szCs w:val="18"/>
-                        </w:rPr>
-                        <w:t>Vehicle Data</w:t>
-                      </w:r>
-                    </w:p>
-                  </w:txbxContent>
-                </v:textbox>
-              </v:shape>
-            </w:pict>
-          </mc:Fallback>
-        </mc:AlternateContent>
-      </w:r>
-      <w:r>
-        <w:rPr>
-          <w:rFonts w:ascii="Times New Roman" w:hAnsi="Times New Roman" w:cs="Times New Roman"/>
-          <w:noProof/>
-          <w:lang w:eastAsia="en-AU"/>
-        </w:rPr>
-        <mc:AlternateContent>
-          <mc:Choice Requires="wps">
-            <w:drawing>
-              <wp:anchor distT="0" distB="0" distL="114300" distR="114300" simplePos="0" relativeHeight="251666432" behindDoc="0" locked="0" layoutInCell="1" allowOverlap="1" wp14:anchorId="6957A426" wp14:editId="62414747">
-                <wp:simplePos x="0" y="0"/>
-                <wp:positionH relativeFrom="column">
-                  <wp:posOffset>1006475</wp:posOffset>
-                </wp:positionH>
-                <wp:positionV relativeFrom="paragraph">
-                  <wp:posOffset>141605</wp:posOffset>
-                </wp:positionV>
-                <wp:extent cx="107655" cy="1553925"/>
-                <wp:effectExtent l="0" t="0" r="0" b="0"/>
-                <wp:wrapNone/>
-                <wp:docPr id="4" name="Elbow Connector 4"/>
+                <wp:docPr id="11" name="Straight Arrow Connector 11"/>
                 <wp:cNvGraphicFramePr/>
                 <a:graphic xmlns:a="http://schemas.openxmlformats.org/drawingml/2006/main">
                   <a:graphicData uri="http://schemas.microsoft.com/office/word/2010/wordprocessingShape">
                     <wps:wsp>
                       <wps:cNvCnPr/>
                       <wps:spPr>
-                        <a:xfrm rot="10800000" flipH="1">
+                        <a:xfrm>
                           <a:off x="0" y="0"/>
-                          <a:ext cx="107655" cy="1553925"/>
+                          <a:ext cx="647896" cy="4333"/>
                         </a:xfrm>
-                        <a:prstGeom prst="bentConnector3">
-                          <a:avLst>
-                            <a:gd name="adj1" fmla="val -212345"/>
-                          </a:avLst>
+                        <a:prstGeom prst="straightConnector1">
+                          <a:avLst/>
                         </a:prstGeom>
                         <a:ln>
                           <a:tailEnd type="triangle"/>
@@ -3998,8 +4309,8 @@
           </mc:Choice>
           <mc:Fallback>
             <w:pict>
-              <v:shape w14:anchorId="6A9422CA" id="Elbow Connector 4" o:spid="_x0000_s1026" type="#_x0000_t34" style="position:absolute;margin-left:79.25pt;margin-top:11.15pt;width:8.5pt;height:122.35pt;rotation:180;flip:x;z-index:251666432;visibility:visible;mso-wrap-style:square;mso-wrap-distance-left:9pt;mso-wrap-distance-top:0;mso-wrap-distance-right:9pt;mso-wrap-distance-bottom:0;mso-position-horizontal:absolute;mso-position-horizontal-relative:text;mso-position-vertical:absolute;mso-position-vertical-relative:text" o:gfxdata="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" adj="-45867" strokecolor="black [3200]" strokeweight=".5pt">
-                <v:stroke endarrow="block"/>
+              <v:shape w14:anchorId="27CAF1DA" id="Straight Arrow Connector 11" o:spid="_x0000_s1026" type="#_x0000_t32" style="position:absolute;margin-left:121.3pt;margin-top:5.85pt;width:51pt;height:.35pt;z-index:251663360;visibility:visible;mso-wrap-style:square;mso-wrap-distance-left:9pt;mso-wrap-distance-top:0;mso-wrap-distance-right:9pt;mso-wrap-distance-bottom:0;mso-position-horizontal:absolute;mso-position-horizontal-relative:text;mso-position-vertical:absolute;mso-position-vertical-relative:text" o:gfxdata="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" strokecolor="black [3200]" strokeweight=".5pt">
+                <v:stroke endarrow="block" joinstyle="miter"/>
               </v:shape>
             </w:pict>
           </mc:Fallback>
@@ -4014,46 +4325,202 @@
         <mc:AlternateContent>
           <mc:Choice Requires="wps">
             <w:drawing>
-              <wp:anchor distT="0" distB="0" distL="114300" distR="114300" simplePos="0" relativeHeight="251667456" behindDoc="0" locked="0" layoutInCell="1" allowOverlap="1" wp14:anchorId="43DC7D3C" wp14:editId="7CBD5157">
+              <wp:anchor distT="0" distB="0" distL="114300" distR="114300" simplePos="0" relativeHeight="251661312" behindDoc="0" locked="0" layoutInCell="1" allowOverlap="1" wp14:anchorId="320E4E95" wp14:editId="69E97AF9">
                 <wp:simplePos x="0" y="0"/>
                 <wp:positionH relativeFrom="column">
-                  <wp:posOffset>0</wp:posOffset>
+                  <wp:posOffset>762635</wp:posOffset>
                 </wp:positionH>
                 <wp:positionV relativeFrom="paragraph">
-                  <wp:posOffset>806450</wp:posOffset>
+                  <wp:posOffset>-34925</wp:posOffset>
                 </wp:positionV>
-                <wp:extent cx="821055" cy="271145"/>
-                <wp:effectExtent l="0" t="0" r="0" b="0"/>
+                <wp:extent cx="777875" cy="435610"/>
+                <wp:effectExtent l="0" t="0" r="22225" b="21590"/>
                 <wp:wrapNone/>
-                <wp:docPr id="47" name="Text Box 194"/>
-                <wp:cNvGraphicFramePr/>
+                <wp:docPr id="44" name="Text Box 2"/>
+                <wp:cNvGraphicFramePr>
+                  <a:graphicFrameLocks xmlns:a="http://schemas.openxmlformats.org/drawingml/2006/main"/>
+                </wp:cNvGraphicFramePr>
                 <a:graphic xmlns:a="http://schemas.openxmlformats.org/drawingml/2006/main">
                   <a:graphicData uri="http://schemas.microsoft.com/office/word/2010/wordprocessingShape">
                     <wps:wsp>
-                      <wps:cNvSpPr txBox="1"/>
-                      <wps:spPr>
+                      <wps:cNvSpPr txBox="1">
+                        <a:spLocks noChangeArrowheads="1"/>
+                      </wps:cNvSpPr>
+                      <wps:spPr bwMode="auto">
                         <a:xfrm>
                           <a:off x="0" y="0"/>
-                          <a:ext cx="821055" cy="271145"/>
+                          <a:ext cx="777875" cy="435610"/>
                         </a:xfrm>
                         <a:prstGeom prst="rect">
                           <a:avLst/>
                         </a:prstGeom>
-                        <a:noFill/>
-                        <a:ln w="6350">
-                          <a:noFill/>
+                        <a:ln>
+                          <a:solidFill>
+                            <a:schemeClr val="tx1"/>
+                          </a:solidFill>
+                          <a:headEnd/>
+                          <a:tailEnd/>
                         </a:ln>
-                        <a:effectLst/>
                       </wps:spPr>
                       <wps:style>
-                        <a:lnRef idx="0">
-                          <a:schemeClr val="accent1"/>
+                        <a:lnRef idx="1">
+                          <a:schemeClr val="accent3"/>
                         </a:lnRef>
-                        <a:fillRef idx="0">
-                          <a:schemeClr val="accent1"/>
+                        <a:fillRef idx="2">
+                          <a:schemeClr val="accent3"/>
                         </a:fillRef>
-                        <a:effectRef idx="0">
-                          <a:schemeClr val="accent1"/>
+                        <a:effectRef idx="1">
+                          <a:schemeClr val="accent3"/>
+                        </a:effectRef>
+                        <a:fontRef idx="minor">
+                          <a:schemeClr val="dk1"/>
+                        </a:fontRef>
+                      </wps:style>
+                      <wps:txbx>
+                        <w:txbxContent>
+                          <w:p>
+                            <w:pPr>
+                              <w:pStyle w:val="NormalWeb"/>
+                              <w:spacing w:before="0" w:beforeAutospacing="0" w:after="160" w:afterAutospacing="0" w:line="252" w:lineRule="auto"/>
+                              <w:jc w:val="center"/>
+                            </w:pPr>
+                            <w:r>
+                              <w:rPr>
+                                <w:rFonts w:eastAsia="Calibri"/>
+                                <w:sz w:val="22"/>
+                                <w:szCs w:val="22"/>
+                              </w:rPr>
+                              <w:t>IPOPT</w:t>
+                            </w:r>
+                          </w:p>
+                          <w:p>
+                            <w:pPr>
+                              <w:pStyle w:val="NormalWeb"/>
+                              <w:spacing w:before="0" w:beforeAutospacing="0" w:after="160" w:afterAutospacing="0" w:line="252" w:lineRule="auto"/>
+                              <w:jc w:val="center"/>
+                            </w:pPr>
+                            <w:r>
+                              <w:rPr>
+                                <w:rFonts w:eastAsia="Times New Roman"/>
+                              </w:rPr>
+                              <w:t> </w:t>
+                            </w:r>
+                          </w:p>
+                        </w:txbxContent>
+                      </wps:txbx>
+                      <wps:bodyPr rot="0" vert="horz" wrap="square" lIns="91440" tIns="45720" rIns="91440" bIns="45720" anchor="t" anchorCtr="0">
+                        <a:noAutofit/>
+                      </wps:bodyPr>
+                    </wps:wsp>
+                  </a:graphicData>
+                </a:graphic>
+                <wp14:sizeRelH relativeFrom="margin">
+                  <wp14:pctWidth>0</wp14:pctWidth>
+                </wp14:sizeRelH>
+                <wp14:sizeRelV relativeFrom="margin">
+                  <wp14:pctHeight>0</wp14:pctHeight>
+                </wp14:sizeRelV>
+              </wp:anchor>
+            </w:drawing>
+          </mc:Choice>
+          <mc:Fallback>
+            <w:pict>
+              <v:shape w14:anchorId="320E4E95" id="_x0000_s1070" type="#_x0000_t202" style="position:absolute;margin-left:60.05pt;margin-top:-2.75pt;width:61.25pt;height:34.3pt;z-index:251661312;visibility:visible;mso-wrap-style:square;mso-width-percent:0;mso-height-percent:0;mso-wrap-distance-left:9pt;mso-wrap-distance-top:0;mso-wrap-distance-right:9pt;mso-wrap-distance-bottom:0;mso-position-horizontal:absolute;mso-position-horizontal-relative:text;mso-position-vertical:absolute;mso-position-vertical-relative:text;mso-width-percent:0;mso-height-percent:0;mso-width-relative:margin;mso-height-relative:margin;v-text-anchor:top" o:gfxdata="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" fillcolor="#c3c3c3 [2166]" strokecolor="black [3213]" strokeweight=".5pt">
+                <v:fill color2="#b6b6b6 [2614]" rotate="t" colors="0 #d2d2d2;.5 #c8c8c8;1 silver" focus="100%" type="gradient">
+                  <o:fill v:ext="view" type="gradientUnscaled"/>
+                </v:fill>
+                <v:textbox>
+                  <w:txbxContent>
+                    <w:p>
+                      <w:pPr>
+                        <w:pStyle w:val="NormalWeb"/>
+                        <w:spacing w:before="0" w:beforeAutospacing="0" w:after="160" w:afterAutospacing="0" w:line="252" w:lineRule="auto"/>
+                        <w:jc w:val="center"/>
+                      </w:pPr>
+                      <w:r>
+                        <w:rPr>
+                          <w:rFonts w:eastAsia="Calibri"/>
+                          <w:sz w:val="22"/>
+                          <w:szCs w:val="22"/>
+                        </w:rPr>
+                        <w:t>IPOPT</w:t>
+                      </w:r>
+                    </w:p>
+                    <w:p>
+                      <w:pPr>
+                        <w:pStyle w:val="NormalWeb"/>
+                        <w:spacing w:before="0" w:beforeAutospacing="0" w:after="160" w:afterAutospacing="0" w:line="252" w:lineRule="auto"/>
+                        <w:jc w:val="center"/>
+                      </w:pPr>
+                      <w:r>
+                        <w:rPr>
+                          <w:rFonts w:eastAsia="Times New Roman"/>
+                        </w:rPr>
+                        <w:t> </w:t>
+                      </w:r>
+                    </w:p>
+                  </w:txbxContent>
+                </v:textbox>
+              </v:shape>
+            </w:pict>
+          </mc:Fallback>
+        </mc:AlternateContent>
+      </w:r>
+      <w:r>
+        <w:rPr>
+          <w:rFonts w:ascii="Times New Roman" w:hAnsi="Times New Roman" w:cs="Times New Roman"/>
+          <w:noProof/>
+          <w:lang w:eastAsia="en-AU"/>
+        </w:rPr>
+        <mc:AlternateContent>
+          <mc:Choice Requires="wps">
+            <w:drawing>
+              <wp:anchor distT="0" distB="0" distL="114300" distR="114300" simplePos="0" relativeHeight="251659264" behindDoc="0" locked="0" layoutInCell="1" allowOverlap="1" wp14:anchorId="75E60492" wp14:editId="144A42E3">
+                <wp:simplePos x="0" y="0"/>
+                <wp:positionH relativeFrom="column">
+                  <wp:posOffset>2190276</wp:posOffset>
+                </wp:positionH>
+                <wp:positionV relativeFrom="paragraph">
+                  <wp:posOffset>-33655</wp:posOffset>
+                </wp:positionV>
+                <wp:extent cx="989330" cy="436245"/>
+                <wp:effectExtent l="0" t="0" r="20320" b="20955"/>
+                <wp:wrapNone/>
+                <wp:docPr id="37" name="Text Box 2"/>
+                <wp:cNvGraphicFramePr>
+                  <a:graphicFrameLocks xmlns:a="http://schemas.openxmlformats.org/drawingml/2006/main"/>
+                </wp:cNvGraphicFramePr>
+                <a:graphic xmlns:a="http://schemas.openxmlformats.org/drawingml/2006/main">
+                  <a:graphicData uri="http://schemas.microsoft.com/office/word/2010/wordprocessingShape">
+                    <wps:wsp>
+                      <wps:cNvSpPr txBox="1">
+                        <a:spLocks noChangeArrowheads="1"/>
+                      </wps:cNvSpPr>
+                      <wps:spPr bwMode="auto">
+                        <a:xfrm>
+                          <a:off x="0" y="0"/>
+                          <a:ext cx="989330" cy="436245"/>
+                        </a:xfrm>
+                        <a:prstGeom prst="rect">
+                          <a:avLst/>
+                        </a:prstGeom>
+                        <a:ln>
+                          <a:solidFill>
+                            <a:schemeClr val="tx1"/>
+                          </a:solidFill>
+                          <a:headEnd/>
+                          <a:tailEnd/>
+                        </a:ln>
+                      </wps:spPr>
+                      <wps:style>
+                        <a:lnRef idx="1">
+                          <a:schemeClr val="accent3"/>
+                        </a:lnRef>
+                        <a:fillRef idx="2">
+                          <a:schemeClr val="accent3"/>
+                        </a:fillRef>
+                        <a:effectRef idx="1">
+                          <a:schemeClr val="accent3"/>
                         </a:effectRef>
                         <a:fontRef idx="minor">
                           <a:schemeClr val="dk1"/>
@@ -4065,47 +4532,81 @@
                             <w:pPr>
                               <w:pStyle w:val="NormalWeb"/>
                               <w:spacing w:before="0" w:beforeAutospacing="0" w:after="160" w:afterAutospacing="0" w:line="254" w:lineRule="auto"/>
+                              <w:jc w:val="center"/>
                             </w:pPr>
                             <w:r>
                               <w:rPr>
                                 <w:rFonts w:eastAsia="Calibri"/>
-                                <w:sz w:val="18"/>
-                                <w:szCs w:val="18"/>
+                                <w:sz w:val="22"/>
+                                <w:szCs w:val="22"/>
                               </w:rPr>
-                              <w:t>New Iteration</w:t>
+                              <w:t>GPOPS-2</w:t>
+                            </w:r>
+                          </w:p>
+                          <w:p>
+                            <w:pPr>
+                              <w:pStyle w:val="NormalWeb"/>
+                              <w:spacing w:before="0" w:beforeAutospacing="0" w:after="160" w:afterAutospacing="0" w:line="254" w:lineRule="auto"/>
+                              <w:jc w:val="center"/>
+                            </w:pPr>
+                            <w:r>
+                              <w:rPr>
+                                <w:rFonts w:eastAsia="Times New Roman"/>
+                              </w:rPr>
+                              <w:t> </w:t>
                             </w:r>
                           </w:p>
                         </w:txbxContent>
                       </wps:txbx>
-                      <wps:bodyPr rot="0" spcFirstLastPara="0" vert="horz" wrap="none" lIns="91440" tIns="45720" rIns="91440" bIns="45720" numCol="1" spcCol="0" rtlCol="0" fromWordArt="0" anchor="t" anchorCtr="0" forceAA="0" compatLnSpc="1">
-                        <a:prstTxWarp prst="textNoShape">
-                          <a:avLst/>
-                        </a:prstTxWarp>
+                      <wps:bodyPr rot="0" vert="horz" wrap="square" lIns="91440" tIns="45720" rIns="91440" bIns="45720" anchor="ctr" anchorCtr="0">
                         <a:noAutofit/>
                       </wps:bodyPr>
                     </wps:wsp>
                   </a:graphicData>
                 </a:graphic>
+                <wp14:sizeRelH relativeFrom="margin">
+                  <wp14:pctWidth>0</wp14:pctWidth>
+                </wp14:sizeRelH>
+                <wp14:sizeRelV relativeFrom="margin">
+                  <wp14:pctHeight>0</wp14:pctHeight>
+                </wp14:sizeRelV>
               </wp:anchor>
             </w:drawing>
           </mc:Choice>
           <mc:Fallback>
             <w:pict>
-              <v:shape w14:anchorId="43DC7D3C" id="_x0000_s1072" type="#_x0000_t202" style="position:absolute;margin-left:0;margin-top:63.5pt;width:64.65pt;height:21.35pt;z-index:251667456;visibility:visible;mso-wrap-style:none;mso-wrap-distance-left:9pt;mso-wrap-distance-top:0;mso-wrap-distance-right:9pt;mso-wrap-distance-bottom:0;mso-position-horizontal:absolute;mso-position-horizontal-relative:text;mso-position-vertical:absolute;mso-position-vertical-relative:text;v-text-anchor:top" o:gfxdata="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" filled="f" stroked="f" strokeweight=".5pt">
+              <v:shape w14:anchorId="75E60492" id="_x0000_s1071" type="#_x0000_t202" style="position:absolute;margin-left:172.45pt;margin-top:-2.65pt;width:77.9pt;height:34.35pt;z-index:251659264;visibility:visible;mso-wrap-style:square;mso-width-percent:0;mso-height-percent:0;mso-wrap-distance-left:9pt;mso-wrap-distance-top:0;mso-wrap-distance-right:9pt;mso-wrap-distance-bottom:0;mso-position-horizontal:absolute;mso-position-horizontal-relative:text;mso-position-vertical:absolute;mso-position-vertical-relative:text;mso-width-percent:0;mso-height-percent:0;mso-width-relative:margin;mso-height-relative:margin;v-text-anchor:middle" o:gfxdata="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" fillcolor="#c3c3c3 [2166]" strokecolor="black [3213]" strokeweight=".5pt">
+                <v:fill color2="#b6b6b6 [2614]" rotate="t" colors="0 #d2d2d2;.5 #c8c8c8;1 silver" focus="100%" type="gradient">
+                  <o:fill v:ext="view" type="gradientUnscaled"/>
+                </v:fill>
                 <v:textbox>
                   <w:txbxContent>
                     <w:p>
                       <w:pPr>
                         <w:pStyle w:val="NormalWeb"/>
                         <w:spacing w:before="0" w:beforeAutospacing="0" w:after="160" w:afterAutospacing="0" w:line="254" w:lineRule="auto"/>
+                        <w:jc w:val="center"/>
                       </w:pPr>
                       <w:r>
                         <w:rPr>
                           <w:rFonts w:eastAsia="Calibri"/>
-                          <w:sz w:val="18"/>
-                          <w:szCs w:val="18"/>
+                          <w:sz w:val="22"/>
+                          <w:szCs w:val="22"/>
                         </w:rPr>
-                        <w:t>New Iteration</w:t>
+                        <w:t>GPOPS-2</w:t>
+                      </w:r>
+                    </w:p>
+                    <w:p>
+                      <w:pPr>
+                        <w:pStyle w:val="NormalWeb"/>
+                        <w:spacing w:before="0" w:beforeAutospacing="0" w:after="160" w:afterAutospacing="0" w:line="254" w:lineRule="auto"/>
+                        <w:jc w:val="center"/>
+                      </w:pPr>
+                      <w:r>
+                        <w:rPr>
+                          <w:rFonts w:eastAsia="Times New Roman"/>
+                        </w:rPr>
+                        <w:t> </w:t>
                       </w:r>
                     </w:p>
                   </w:txbxContent>

</xml_diff>

<commit_message>
did a lot of comments
</commit_message>
<xml_diff>
--- a/figures/4_LODESTAR/FlowCHart.docx
+++ b/figures/4_LODESTAR/FlowCHart.docx
@@ -4866,6 +4866,133 @@
                           <a:noAutofit/>
                         </wps:bodyPr>
                       </wps:wsp>
+                      <wps:wsp>
+                        <wps:cNvPr id="30" name="Straight Arrow Connector 30"/>
+                        <wps:cNvCnPr/>
+                        <wps:spPr>
+                          <a:xfrm>
+                            <a:off x="2824943" y="1999661"/>
+                            <a:ext cx="419586" cy="0"/>
+                          </a:xfrm>
+                          <a:prstGeom prst="straightConnector1">
+                            <a:avLst/>
+                          </a:prstGeom>
+                          <a:ln>
+                            <a:tailEnd type="triangle"/>
+                          </a:ln>
+                        </wps:spPr>
+                        <wps:style>
+                          <a:lnRef idx="1">
+                            <a:schemeClr val="dk1"/>
+                          </a:lnRef>
+                          <a:fillRef idx="0">
+                            <a:schemeClr val="dk1"/>
+                          </a:fillRef>
+                          <a:effectRef idx="0">
+                            <a:schemeClr val="dk1"/>
+                          </a:effectRef>
+                          <a:fontRef idx="minor">
+                            <a:schemeClr val="tx1"/>
+                          </a:fontRef>
+                        </wps:style>
+                        <wps:bodyPr/>
+                      </wps:wsp>
+                      <wps:wsp>
+                        <wps:cNvPr id="78" name="Text Box 51"/>
+                        <wps:cNvSpPr txBox="1"/>
+                        <wps:spPr>
+                          <a:xfrm>
+                            <a:off x="2621614" y="1762617"/>
+                            <a:ext cx="927100" cy="248285"/>
+                          </a:xfrm>
+                          <a:prstGeom prst="rect">
+                            <a:avLst/>
+                          </a:prstGeom>
+                          <a:noFill/>
+                          <a:ln w="6350">
+                            <a:noFill/>
+                          </a:ln>
+                          <a:effectLst/>
+                        </wps:spPr>
+                        <wps:style>
+                          <a:lnRef idx="0">
+                            <a:schemeClr val="accent1"/>
+                          </a:lnRef>
+                          <a:fillRef idx="0">
+                            <a:schemeClr val="accent1"/>
+                          </a:fillRef>
+                          <a:effectRef idx="0">
+                            <a:schemeClr val="accent1"/>
+                          </a:effectRef>
+                          <a:fontRef idx="minor">
+                            <a:schemeClr val="dk1"/>
+                          </a:fontRef>
+                        </wps:style>
+                        <wps:txbx>
+                          <w:txbxContent>
+                            <w:p>
+                              <w:pPr>
+                                <w:pStyle w:val="NormalWeb"/>
+                                <w:spacing w:before="0" w:beforeAutospacing="0" w:after="160" w:afterAutospacing="0" w:line="252" w:lineRule="auto"/>
+                              </w:pPr>
+                              <w:r>
+                                <w:rPr>
+                                  <w:rFonts w:eastAsia="Calibri"/>
+                                  <w:sz w:val="18"/>
+                                  <w:szCs w:val="18"/>
+                                </w:rPr>
+                                <w:t>New Iteratio</w:t>
+                              </w:r>
+                              <w:r>
+                                <w:rPr>
+                                  <w:rFonts w:eastAsia="Calibri"/>
+                                  <w:sz w:val="18"/>
+                                  <w:szCs w:val="18"/>
+                                </w:rPr>
+                                <w:t>n</w:t>
+                              </w:r>
+                              <w:r>
+                                <w:rPr>
+                                  <w:rFonts w:eastAsia="Calibri"/>
+                                  <w:sz w:val="18"/>
+                                  <w:szCs w:val="18"/>
+                                </w:rPr>
+                                <w:t xml:space="preserve"> </w:t>
+                              </w:r>
+                              <w:r>
+                                <w:rPr>
+                                  <w:rFonts w:eastAsia="Calibri"/>
+                                  <w:i/>
+                                  <w:sz w:val="18"/>
+                                  <w:szCs w:val="18"/>
+                                </w:rPr>
+                                <w:t>k</w:t>
+                              </w:r>
+                            </w:p>
+                            <w:p>
+                              <w:pPr>
+                                <w:pStyle w:val="NormalWeb"/>
+                                <w:spacing w:before="0" w:beforeAutospacing="0" w:after="160" w:afterAutospacing="0" w:line="254" w:lineRule="auto"/>
+                              </w:pPr>
+                              <w:r>
+                                <w:rPr>
+                                  <w:rFonts w:eastAsia="Calibri"/>
+                                  <w:color w:val="385623"/>
+                                  <w:sz w:val="22"/>
+                                  <w:szCs w:val="22"/>
+                                </w:rPr>
+                                <w:t> </w:t>
+                              </w:r>
+                            </w:p>
+                          </w:txbxContent>
+                        </wps:txbx>
+                        <wps:bodyPr rot="0" spcFirstLastPara="0" vert="horz" wrap="none" lIns="91440" tIns="45720" rIns="91440" bIns="45720" numCol="1" spcCol="0" rtlCol="0" fromWordArt="0" anchor="t" anchorCtr="0" forceAA="0" compatLnSpc="1">
+                          <a:prstTxWarp prst="textNoShape">
+                            <a:avLst/>
+                          </a:prstTxWarp>
+                          <a:noAutofit/>
+                        </wps:bodyPr>
+                      </wps:wsp>
                     </wpc:wpc>
                   </a:graphicData>
                 </a:graphic>
@@ -4874,7 +5001,7 @@
           </mc:Choice>
           <mc:Fallback>
             <w:pict>
-              <v:group w14:anchorId="78B469C8" id="Canvas 10" o:spid="_x0000_s1026" editas="canvas" style="width:871.85pt;height:510.5pt;mso-position-horizontal-relative:char;mso-position-vertical-relative:line" coordsize="110718,64833" o:gfxdata="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">
+              <v:group w14:anchorId="78B469C8" id="Canvas 10" o:spid="_x0000_s1026" editas="canvas" style="width:871.85pt;height:510.5pt;mso-position-horizontal-relative:char;mso-position-vertical-relative:line" coordsize="110718,64833" o:gfxdata="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">
                 <v:shapetype id="_x0000_t75" coordsize="21600,21600" o:spt="75" o:preferrelative="t" path="m@4@5l@4@11@9@11@9@5xe" filled="f" stroked="f">
                   <v:stroke joinstyle="miter"/>
                   <v:formulas>
@@ -7888,6 +8015,69 @@
                             <w:szCs w:val="18"/>
                           </w:rPr>
                           <w:t>Nodes</w:t>
+                        </w:r>
+                      </w:p>
+                    </w:txbxContent>
+                  </v:textbox>
+                </v:shape>
+                <v:shape id="Straight Arrow Connector 30" o:spid="_x0000_s1080" type="#_x0000_t32" style="position:absolute;left:28249;top:19996;width:4196;height:0;visibility:visible;mso-wrap-style:square" o:connectortype="straight" o:gfxdata="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" strokecolor="black [3200]" strokeweight=".5pt">
+                  <v:stroke endarrow="block" joinstyle="miter"/>
+                </v:shape>
+                <v:shape id="Text Box 51" o:spid="_x0000_s1081" type="#_x0000_t202" style="position:absolute;left:26216;top:17626;width:9271;height:2483;visibility:visible;mso-wrap-style:none;v-text-anchor:top" o:gfxdata="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" filled="f" stroked="f" strokeweight=".5pt">
+                  <v:textbox>
+                    <w:txbxContent>
+                      <w:p>
+                        <w:pPr>
+                          <w:pStyle w:val="NormalWeb"/>
+                          <w:spacing w:before="0" w:beforeAutospacing="0" w:after="160" w:afterAutospacing="0" w:line="252" w:lineRule="auto"/>
+                        </w:pPr>
+                        <w:r>
+                          <w:rPr>
+                            <w:rFonts w:eastAsia="Calibri"/>
+                            <w:sz w:val="18"/>
+                            <w:szCs w:val="18"/>
+                          </w:rPr>
+                          <w:t>New Iteratio</w:t>
+                        </w:r>
+                        <w:r>
+                          <w:rPr>
+                            <w:rFonts w:eastAsia="Calibri"/>
+                            <w:sz w:val="18"/>
+                            <w:szCs w:val="18"/>
+                          </w:rPr>
+                          <w:t>n</w:t>
+                        </w:r>
+                        <w:r>
+                          <w:rPr>
+                            <w:rFonts w:eastAsia="Calibri"/>
+                            <w:sz w:val="18"/>
+                            <w:szCs w:val="18"/>
+                          </w:rPr>
+                          <w:t xml:space="preserve"> </w:t>
+                        </w:r>
+                        <w:r>
+                          <w:rPr>
+                            <w:rFonts w:eastAsia="Calibri"/>
+                            <w:i/>
+                            <w:sz w:val="18"/>
+                            <w:szCs w:val="18"/>
+                          </w:rPr>
+                          <w:t>k</w:t>
+                        </w:r>
+                      </w:p>
+                      <w:p>
+                        <w:pPr>
+                          <w:pStyle w:val="NormalWeb"/>
+                          <w:spacing w:before="0" w:beforeAutospacing="0" w:after="160" w:afterAutospacing="0" w:line="254" w:lineRule="auto"/>
+                        </w:pPr>
+                        <w:r>
+                          <w:rPr>
+                            <w:rFonts w:eastAsia="Calibri"/>
+                            <w:color w:val="385623"/>
+                            <w:sz w:val="22"/>
+                            <w:szCs w:val="22"/>
+                          </w:rPr>
+                          <w:t> </w:t>
                         </w:r>
                       </w:p>
                     </w:txbxContent>

</xml_diff>